<commit_message>
apuntes 3, curso kotlin
</commit_message>
<xml_diff>
--- a/curso_koltlin.docx
+++ b/curso_koltlin.docx
@@ -56,13 +56,8 @@
       <w:pPr>
         <w:spacing w:after="0" w:line="240" w:lineRule="auto"/>
       </w:pPr>
-      <w:proofErr w:type="gramStart"/>
-      <w:r>
-        <w:t>.dradle</w:t>
-      </w:r>
-      <w:proofErr w:type="gramEnd"/>
-      <w:r>
-        <w:t>, .idea (el . piunto) guarda toda la información de nuestro proyecto</w:t>
+      <w:r>
+        <w:t>.dradle, .idea (el . piunto) guarda toda la información de nuestro proyecto</w:t>
       </w:r>
     </w:p>
     <w:p>
@@ -86,13 +81,8 @@
         <w:spacing w:after="0" w:line="240" w:lineRule="auto"/>
       </w:pPr>
       <w:r>
-        <w:t xml:space="preserve">Src: dodne se encuentra nuestro código, nuestros </w:t>
-      </w:r>
-      <w:proofErr w:type="gramStart"/>
-      <w:r>
-        <w:t>archivos .kt</w:t>
-      </w:r>
-      <w:proofErr w:type="gramEnd"/>
+        <w:t>Src: dodne se encuentra nuestro código, nuestros archivos .kt</w:t>
+      </w:r>
     </w:p>
     <w:p>
       <w:pPr>
@@ -107,13 +97,8 @@
         <w:spacing w:after="0" w:line="240" w:lineRule="auto"/>
       </w:pPr>
       <w:r>
-        <w:t xml:space="preserve">Test: todos los test de nuestra </w:t>
-      </w:r>
-      <w:proofErr w:type="gramStart"/>
-      <w:r>
-        <w:t>aplicación .</w:t>
-      </w:r>
-      <w:proofErr w:type="gramEnd"/>
+        <w:t>Test: todos los test de nuestra aplicación .</w:t>
+      </w:r>
     </w:p>
     <w:p>
       <w:pPr>
@@ -361,7 +346,7 @@
           <w:sz w:val="21"/>
           <w:szCs w:val="21"/>
           <w:shd w:val="clear" w:color="auto" w:fill="0C1633"/>
-          <w:lang w:eastAsia="es-CO"/>
+          <w:lang w:val="en-US" w:eastAsia="es-CO"/>
         </w:rPr>
       </w:pPr>
       <w:r>
@@ -371,33 +356,9 @@
           <w:sz w:val="21"/>
           <w:szCs w:val="21"/>
           <w:shd w:val="clear" w:color="auto" w:fill="0C1633"/>
-          <w:lang w:eastAsia="es-CO"/>
-        </w:rPr>
-        <w:t xml:space="preserve">fun </w:t>
-      </w:r>
-      <w:proofErr w:type="gramStart"/>
-      <w:r>
-        <w:rPr>
-          <w:rFonts w:ascii="Courier New" w:eastAsia="Times New Roman" w:hAnsi="Courier New" w:cs="Courier New"/>
-          <w:color w:val="FFFFFF"/>
-          <w:sz w:val="21"/>
-          <w:szCs w:val="21"/>
-          <w:shd w:val="clear" w:color="auto" w:fill="0C1633"/>
-          <w:lang w:eastAsia="es-CO"/>
-        </w:rPr>
-        <w:t>main(</w:t>
-      </w:r>
-      <w:proofErr w:type="gramEnd"/>
-      <w:r>
-        <w:rPr>
-          <w:rFonts w:ascii="Courier New" w:eastAsia="Times New Roman" w:hAnsi="Courier New" w:cs="Courier New"/>
-          <w:color w:val="FFFFFF"/>
-          <w:sz w:val="21"/>
-          <w:szCs w:val="21"/>
-          <w:shd w:val="clear" w:color="auto" w:fill="0C1633"/>
-          <w:lang w:eastAsia="es-CO"/>
-        </w:rPr>
-        <w:t>args: Array&lt;String&gt;) {</w:t>
+          <w:lang w:val="en-US" w:eastAsia="es-CO"/>
+        </w:rPr>
+        <w:t>fun main(args: Array&lt;String&gt;) {</w:t>
       </w:r>
     </w:p>
     <w:p>
@@ -431,7 +392,6 @@
           <w:lang w:eastAsia="es-CO"/>
         </w:rPr>
       </w:pPr>
-      <w:proofErr w:type="gramStart"/>
       <w:r>
         <w:rPr>
           <w:rFonts w:ascii="Courier New" w:eastAsia="Times New Roman" w:hAnsi="Courier New" w:cs="Courier New"/>
@@ -441,19 +401,7 @@
           <w:shd w:val="clear" w:color="auto" w:fill="0C1633"/>
           <w:lang w:eastAsia="es-CO"/>
         </w:rPr>
-        <w:t>println(</w:t>
-      </w:r>
-      <w:proofErr w:type="gramEnd"/>
-      <w:r>
-        <w:rPr>
-          <w:rFonts w:ascii="Courier New" w:eastAsia="Times New Roman" w:hAnsi="Courier New" w:cs="Courier New"/>
-          <w:color w:val="FFFFFF"/>
-          <w:sz w:val="21"/>
-          <w:szCs w:val="21"/>
-          <w:shd w:val="clear" w:color="auto" w:fill="0C1633"/>
-          <w:lang w:eastAsia="es-CO"/>
-        </w:rPr>
-        <w:t>"Hola Mundo")</w:t>
+        <w:t>println("Hola Mundo")</w:t>
       </w:r>
     </w:p>
     <w:p>
@@ -640,7 +588,6 @@
           <w:lang w:eastAsia="es-CO"/>
         </w:rPr>
       </w:pPr>
-      <w:proofErr w:type="gramStart"/>
       <w:r>
         <w:rPr>
           <w:rFonts w:ascii="Courier New" w:eastAsia="Times New Roman" w:hAnsi="Courier New" w:cs="Courier New"/>
@@ -650,19 +597,7 @@
           <w:shd w:val="clear" w:color="auto" w:fill="0C1633"/>
           <w:lang w:eastAsia="es-CO"/>
         </w:rPr>
-        <w:t>print(</w:t>
-      </w:r>
-      <w:proofErr w:type="gramEnd"/>
-      <w:r>
-        <w:rPr>
-          <w:rFonts w:ascii="Courier New" w:eastAsia="Times New Roman" w:hAnsi="Courier New" w:cs="Courier New"/>
-          <w:color w:val="FFFFFF"/>
-          <w:sz w:val="21"/>
-          <w:szCs w:val="21"/>
-          <w:shd w:val="clear" w:color="auto" w:fill="0C1633"/>
-          <w:lang w:eastAsia="es-CO"/>
-        </w:rPr>
-        <w:t>"Hola Mundo") ----&gt; con esta funcion podremos codigo por pantalla.</w:t>
+        <w:t>print("Hola Mundo") ----&gt; con esta funcion podremos codigo por pantalla.</w:t>
       </w:r>
     </w:p>
     <w:p>
@@ -696,7 +631,6 @@
           <w:lang w:eastAsia="es-CO"/>
         </w:rPr>
       </w:pPr>
-      <w:proofErr w:type="gramStart"/>
       <w:r>
         <w:rPr>
           <w:rFonts w:ascii="Courier New" w:eastAsia="Times New Roman" w:hAnsi="Courier New" w:cs="Courier New"/>
@@ -706,19 +640,7 @@
           <w:shd w:val="clear" w:color="auto" w:fill="0C1633"/>
           <w:lang w:eastAsia="es-CO"/>
         </w:rPr>
-        <w:t>println(</w:t>
-      </w:r>
-      <w:proofErr w:type="gramEnd"/>
-      <w:r>
-        <w:rPr>
-          <w:rFonts w:ascii="Courier New" w:eastAsia="Times New Roman" w:hAnsi="Courier New" w:cs="Courier New"/>
-          <w:color w:val="FFFFFF"/>
-          <w:sz w:val="21"/>
-          <w:szCs w:val="21"/>
-          <w:shd w:val="clear" w:color="auto" w:fill="0C1633"/>
-          <w:lang w:eastAsia="es-CO"/>
-        </w:rPr>
-        <w:t>"Hola Mundo") ----&gt; es lo mismo que print pero con esta podremos hacer salto de lineas.</w:t>
+        <w:t>println("Hola Mundo") ----&gt; es lo mismo que print pero con esta podremos hacer salto de lineas.</w:t>
       </w:r>
     </w:p>
     <w:p>
@@ -964,31 +886,30 @@
           <w:shd w:val="clear" w:color="auto" w:fill="0C1633"/>
           <w:lang w:eastAsia="es-CO"/>
         </w:rPr>
-        <w:t xml:space="preserve">Sirve para almacenar datos temporales y utilizarlos a lo largo de nuestro </w:t>
-      </w:r>
-      <w:proofErr w:type="gramStart"/>
-      <w:r>
-        <w:rPr>
-          <w:rFonts w:ascii="Courier New" w:eastAsia="Times New Roman" w:hAnsi="Courier New" w:cs="Courier New"/>
-          <w:color w:val="FFFFFF"/>
-          <w:sz w:val="21"/>
-          <w:szCs w:val="21"/>
-          <w:shd w:val="clear" w:color="auto" w:fill="0C1633"/>
+        <w:t>Sirve para almacenar datos temporales y utilizarlos a lo largo de nuestro código.. En kotlin las variables solo pueden almacenar un solo dato.</w:t>
+      </w:r>
+    </w:p>
+    <w:p>
+      <w:pPr>
+        <w:shd w:val="clear" w:color="auto" w:fill="24385B"/>
+        <w:spacing w:after="0" w:line="240" w:lineRule="auto"/>
+        <w:rPr>
+          <w:rFonts w:ascii="Roboto" w:eastAsia="Times New Roman" w:hAnsi="Roboto" w:cs="Times New Roman"/>
+          <w:color w:val="EFF3F8"/>
+          <w:sz w:val="21"/>
+          <w:szCs w:val="21"/>
           <w:lang w:eastAsia="es-CO"/>
         </w:rPr>
-        <w:t>código..</w:t>
-      </w:r>
-      <w:proofErr w:type="gramEnd"/>
-      <w:r>
-        <w:rPr>
-          <w:rFonts w:ascii="Courier New" w:eastAsia="Times New Roman" w:hAnsi="Courier New" w:cs="Courier New"/>
-          <w:color w:val="FFFFFF"/>
-          <w:sz w:val="21"/>
-          <w:szCs w:val="21"/>
-          <w:shd w:val="clear" w:color="auto" w:fill="0C1633"/>
+      </w:pPr>
+      <w:r>
+        <w:rPr>
+          <w:rFonts w:ascii="Roboto" w:eastAsia="Times New Roman" w:hAnsi="Roboto" w:cs="Times New Roman"/>
+          <w:color w:val="EFF3F8"/>
+          <w:sz w:val="21"/>
+          <w:szCs w:val="21"/>
           <w:lang w:eastAsia="es-CO"/>
         </w:rPr>
-        <w:t xml:space="preserve"> En kotlin las variables solo pueden almacenar un solo dato.</w:t>
+        <w:t>TIPOS DE VARIABLES</w:t>
       </w:r>
     </w:p>
     <w:p>
@@ -1011,7 +932,7 @@
           <w:szCs w:val="21"/>
           <w:lang w:eastAsia="es-CO"/>
         </w:rPr>
-        <w:t>TIPOS DE VARIABLES</w:t>
+        <w:t>VAR : Son variables de lectura y escritura, estas variables el valor puede cambiarse.</w:t>
       </w:r>
     </w:p>
     <w:p>
@@ -1026,7 +947,6 @@
           <w:lang w:eastAsia="es-CO"/>
         </w:rPr>
       </w:pPr>
-      <w:proofErr w:type="gramStart"/>
       <w:r>
         <w:rPr>
           <w:rFonts w:ascii="Roboto" w:eastAsia="Times New Roman" w:hAnsi="Roboto" w:cs="Times New Roman"/>
@@ -1035,10 +955,13 @@
           <w:szCs w:val="21"/>
           <w:lang w:eastAsia="es-CO"/>
         </w:rPr>
-        <w:t>VAR :</w:t>
-      </w:r>
-      <w:proofErr w:type="gramEnd"/>
-      <w:r>
+        <w:t>VAL : Son variables de solo lectura, dichas variables una vez asignado el valor no puede ser cambiado posteriormente.</w:t>
+      </w:r>
+    </w:p>
+    <w:p>
+      <w:pPr>
+        <w:shd w:val="clear" w:color="auto" w:fill="24385B"/>
+        <w:spacing w:after="0" w:line="240" w:lineRule="auto"/>
         <w:rPr>
           <w:rFonts w:ascii="Roboto" w:eastAsia="Times New Roman" w:hAnsi="Roboto" w:cs="Times New Roman"/>
           <w:color w:val="EFF3F8"/>
@@ -1046,7 +969,16 @@
           <w:szCs w:val="21"/>
           <w:lang w:eastAsia="es-CO"/>
         </w:rPr>
-        <w:t xml:space="preserve"> Son variables de lectura y escritura, estas variables el valor puede cambiarse.</w:t>
+      </w:pPr>
+      <w:r>
+        <w:rPr>
+          <w:rFonts w:ascii="Roboto" w:eastAsia="Times New Roman" w:hAnsi="Roboto" w:cs="Times New Roman"/>
+          <w:color w:val="EFF3F8"/>
+          <w:sz w:val="21"/>
+          <w:szCs w:val="21"/>
+          <w:lang w:eastAsia="es-CO"/>
+        </w:rPr>
+        <w:t>CONST : es una variante de las variables de solo lectura, estas se definen fuera de la función y se escriben con la palabra reservada const seguida de la palabra reservada val, este tipo de variables son usada para valores que nunca cambian.</w:t>
       </w:r>
     </w:p>
     <w:p>
@@ -1061,7 +993,6 @@
           <w:lang w:eastAsia="es-CO"/>
         </w:rPr>
       </w:pPr>
-      <w:proofErr w:type="gramStart"/>
       <w:r>
         <w:rPr>
           <w:rFonts w:ascii="Roboto" w:eastAsia="Times New Roman" w:hAnsi="Roboto" w:cs="Times New Roman"/>
@@ -1070,98 +1001,7 @@
           <w:szCs w:val="21"/>
           <w:lang w:eastAsia="es-CO"/>
         </w:rPr>
-        <w:t>VAL :</w:t>
-      </w:r>
-      <w:proofErr w:type="gramEnd"/>
-      <w:r>
-        <w:rPr>
-          <w:rFonts w:ascii="Roboto" w:eastAsia="Times New Roman" w:hAnsi="Roboto" w:cs="Times New Roman"/>
-          <w:color w:val="EFF3F8"/>
-          <w:sz w:val="21"/>
-          <w:szCs w:val="21"/>
-          <w:lang w:eastAsia="es-CO"/>
-        </w:rPr>
-        <w:t xml:space="preserve"> Son variables de solo lectura, dichas variables una vez asignado el valor no puede ser cambiado posteriormente.</w:t>
-      </w:r>
-    </w:p>
-    <w:p>
-      <w:pPr>
-        <w:shd w:val="clear" w:color="auto" w:fill="24385B"/>
-        <w:spacing w:after="0" w:line="240" w:lineRule="auto"/>
-        <w:rPr>
-          <w:rFonts w:ascii="Roboto" w:eastAsia="Times New Roman" w:hAnsi="Roboto" w:cs="Times New Roman"/>
-          <w:color w:val="EFF3F8"/>
-          <w:sz w:val="21"/>
-          <w:szCs w:val="21"/>
-          <w:lang w:eastAsia="es-CO"/>
-        </w:rPr>
-      </w:pPr>
-      <w:proofErr w:type="gramStart"/>
-      <w:r>
-        <w:rPr>
-          <w:rFonts w:ascii="Roboto" w:eastAsia="Times New Roman" w:hAnsi="Roboto" w:cs="Times New Roman"/>
-          <w:color w:val="EFF3F8"/>
-          <w:sz w:val="21"/>
-          <w:szCs w:val="21"/>
-          <w:lang w:eastAsia="es-CO"/>
-        </w:rPr>
-        <w:t>CONST :</w:t>
-      </w:r>
-      <w:proofErr w:type="gramEnd"/>
-      <w:r>
-        <w:rPr>
-          <w:rFonts w:ascii="Roboto" w:eastAsia="Times New Roman" w:hAnsi="Roboto" w:cs="Times New Roman"/>
-          <w:color w:val="EFF3F8"/>
-          <w:sz w:val="21"/>
-          <w:szCs w:val="21"/>
-          <w:lang w:eastAsia="es-CO"/>
-        </w:rPr>
-        <w:t xml:space="preserve"> es una variante de las variables de solo lectura, estas se definen fuera de la función y se escriben con la palabra reservada const seguida de la palabra reservada val, este tipo de variables son usada para valores que nunca cambian.</w:t>
-      </w:r>
-    </w:p>
-    <w:p>
-      <w:pPr>
-        <w:shd w:val="clear" w:color="auto" w:fill="24385B"/>
-        <w:spacing w:after="0" w:line="240" w:lineRule="auto"/>
-        <w:rPr>
-          <w:rFonts w:ascii="Roboto" w:eastAsia="Times New Roman" w:hAnsi="Roboto" w:cs="Times New Roman"/>
-          <w:color w:val="EFF3F8"/>
-          <w:sz w:val="21"/>
-          <w:szCs w:val="21"/>
-          <w:lang w:eastAsia="es-CO"/>
-        </w:rPr>
-      </w:pPr>
-      <w:r>
-        <w:rPr>
-          <w:rFonts w:ascii="Roboto" w:eastAsia="Times New Roman" w:hAnsi="Roboto" w:cs="Times New Roman"/>
-          <w:color w:val="EFF3F8"/>
-          <w:sz w:val="21"/>
-          <w:szCs w:val="21"/>
-          <w:lang w:eastAsia="es-CO"/>
-        </w:rPr>
-        <w:t xml:space="preserve">En Kotlin no se puede cambiar el tipo de dato con que se a definido una variable, si la variable se definio con el tipo de dato String solo podremos actualizar dicho valor por otro String, por </w:t>
-      </w:r>
-      <w:proofErr w:type="gramStart"/>
-      <w:r>
-        <w:rPr>
-          <w:rFonts w:ascii="Roboto" w:eastAsia="Times New Roman" w:hAnsi="Roboto" w:cs="Times New Roman"/>
-          <w:color w:val="EFF3F8"/>
-          <w:sz w:val="21"/>
-          <w:szCs w:val="21"/>
-          <w:lang w:eastAsia="es-CO"/>
-        </w:rPr>
-        <w:t>ejemplo</w:t>
-      </w:r>
-      <w:proofErr w:type="gramEnd"/>
-      <w:r>
-        <w:rPr>
-          <w:rFonts w:ascii="Roboto" w:eastAsia="Times New Roman" w:hAnsi="Roboto" w:cs="Times New Roman"/>
-          <w:color w:val="EFF3F8"/>
-          <w:sz w:val="21"/>
-          <w:szCs w:val="21"/>
-          <w:lang w:eastAsia="es-CO"/>
-        </w:rPr>
-        <w:t xml:space="preserve"> no podemos pasar de un string a un numero.</w:t>
+        <w:t>En Kotlin no se puede cambiar el tipo de dato con que se a definido una variable, si la variable se definio con el tipo de dato String solo podremos actualizar dicho valor por otro String, por ejemplo no podemos pasar de un string a un numero.</w:t>
       </w:r>
     </w:p>
     <w:p/>
@@ -1240,7 +1080,6 @@
         </w:rPr>
         <w:t xml:space="preserve">fun </w:t>
       </w:r>
-      <w:proofErr w:type="gramStart"/>
       <w:r>
         <w:rPr>
           <w:color w:val="FFCF40"/>
@@ -1253,7 +1092,6 @@
         </w:rPr>
         <w:t>(</w:t>
       </w:r>
-      <w:proofErr w:type="gramEnd"/>
       <w:r>
         <w:rPr>
           <w:color w:val="FFFFFF"/>
@@ -1334,13 +1172,7 @@
         <w:rPr>
           <w:color w:val="7EC3E6"/>
         </w:rPr>
-        <w:t xml:space="preserve">// var: Son variables de lectura y escritura, estas variables el </w:t>
-      </w:r>
-      <w:r>
-        <w:rPr>
-          <w:color w:val="7EC3E6"/>
-        </w:rPr>
-        <w:t xml:space="preserve">              </w:t>
+        <w:t xml:space="preserve">// var: Son variables de lectura y escritura, estas variables el               </w:t>
       </w:r>
     </w:p>
     <w:p>
@@ -1355,41 +1187,21 @@
         <w:rPr>
           <w:color w:val="7EC3E6"/>
         </w:rPr>
-        <w:t xml:space="preserve">       </w:t>
+        <w:t xml:space="preserve">       valor puede cambiarse</w:t>
       </w:r>
       <w:r>
         <w:rPr>
           <w:color w:val="7EC3E6"/>
         </w:rPr>
-        <w:t>valor puede cambiarse</w:t>
+        <w:br/>
+        <w:t xml:space="preserve">    //variabele dinero que tiene unalor asignado de 10</w:t>
       </w:r>
       <w:r>
         <w:rPr>
           <w:color w:val="7EC3E6"/>
         </w:rPr>
         <w:br/>
-        <w:t xml:space="preserve">    //variabele dinero que tiene unalor asignado de 10</w:t>
-      </w:r>
-      <w:r>
-        <w:rPr>
-          <w:color w:val="7EC3E6"/>
-        </w:rPr>
-        <w:br/>
-        <w:t xml:space="preserve">    //var </w:t>
-      </w:r>
-      <w:proofErr w:type="gramStart"/>
-      <w:r>
-        <w:rPr>
-          <w:color w:val="7EC3E6"/>
-        </w:rPr>
-        <w:t>dinero :</w:t>
-      </w:r>
-      <w:proofErr w:type="gramEnd"/>
-      <w:r>
-        <w:rPr>
-          <w:color w:val="7EC3E6"/>
-        </w:rPr>
-        <w:t xml:space="preserve"> Int = 10</w:t>
+        <w:t xml:space="preserve">    //var dinero : Int = 10</w:t>
       </w:r>
       <w:r>
         <w:rPr>
@@ -1547,13 +1359,7 @@
         <w:rPr>
           <w:color w:val="7EC3E6"/>
         </w:rPr>
-        <w:t xml:space="preserve">       </w:t>
-      </w:r>
-      <w:r>
-        <w:rPr>
-          <w:color w:val="7EC3E6"/>
-        </w:rPr>
-        <w:t>asignado el valor no puede ser cambiado posteriormente.</w:t>
+        <w:t xml:space="preserve">       asignado el valor no puede ser cambiado posteriormente.</w:t>
       </w:r>
       <w:r>
         <w:rPr>
@@ -1626,7 +1432,6 @@
         <w:br/>
         <w:t xml:space="preserve">    </w:t>
       </w:r>
-      <w:proofErr w:type="gramStart"/>
       <w:r>
         <w:rPr>
           <w:i/>
@@ -1641,7 +1446,6 @@
         </w:rPr>
         <w:t>(</w:t>
       </w:r>
-      <w:proofErr w:type="gramEnd"/>
       <w:r>
         <w:rPr>
           <w:i/>
@@ -2371,7 +2175,6 @@
         </w:rPr>
         <w:t xml:space="preserve">fun </w:t>
       </w:r>
-      <w:proofErr w:type="gramStart"/>
       <w:r>
         <w:rPr>
           <w:color w:val="FFCF40"/>
@@ -2384,7 +2187,6 @@
         </w:rPr>
         <w:t>(</w:t>
       </w:r>
-      <w:proofErr w:type="gramEnd"/>
       <w:r>
         <w:rPr>
           <w:color w:val="FFFFFF"/>
@@ -3616,9 +3418,9 @@
         <w:tblLook w:val="04A0" w:firstRow="1" w:lastRow="0" w:firstColumn="1" w:lastColumn="0" w:noHBand="0" w:noVBand="1"/>
       </w:tblPr>
       <w:tblGrid>
-        <w:gridCol w:w="1663"/>
-        <w:gridCol w:w="1567"/>
-        <w:gridCol w:w="5592"/>
+        <w:gridCol w:w="1680"/>
+        <w:gridCol w:w="1569"/>
+        <w:gridCol w:w="5573"/>
       </w:tblGrid>
       <w:tr>
         <w:trPr>
@@ -3873,29 +3675,7 @@
                 <w:szCs w:val="27"/>
                 <w:lang w:val="en-US"/>
               </w:rPr>
-              <w:t xml:space="preserve">public operator fun </w:t>
-            </w:r>
-            <w:proofErr w:type="gramStart"/>
-            <w:r>
-              <w:rPr>
-                <w:rFonts w:ascii="Roboto" w:hAnsi="Roboto"/>
-                <w:color w:val="EFF3F8"/>
-                <w:sz w:val="27"/>
-                <w:szCs w:val="27"/>
-                <w:lang w:val="en-US"/>
-              </w:rPr>
-              <w:t>plus(</w:t>
-            </w:r>
-            <w:proofErr w:type="gramEnd"/>
-            <w:r>
-              <w:rPr>
-                <w:rFonts w:ascii="Roboto" w:hAnsi="Roboto"/>
-                <w:color w:val="EFF3F8"/>
-                <w:sz w:val="27"/>
-                <w:szCs w:val="27"/>
-                <w:lang w:val="en-US"/>
-              </w:rPr>
-              <w:t>other: Int): Int</w:t>
+              <w:t>public operator fun plus(other: Int): Int</w:t>
             </w:r>
           </w:p>
         </w:tc>
@@ -4016,29 +3796,7 @@
                 <w:szCs w:val="27"/>
                 <w:lang w:val="en-US"/>
               </w:rPr>
-              <w:t xml:space="preserve">public operator fun </w:t>
-            </w:r>
-            <w:proofErr w:type="gramStart"/>
-            <w:r>
-              <w:rPr>
-                <w:rFonts w:ascii="Roboto" w:hAnsi="Roboto"/>
-                <w:color w:val="EFF3F8"/>
-                <w:sz w:val="27"/>
-                <w:szCs w:val="27"/>
-                <w:lang w:val="en-US"/>
-              </w:rPr>
-              <w:t>minus(</w:t>
-            </w:r>
-            <w:proofErr w:type="gramEnd"/>
-            <w:r>
-              <w:rPr>
-                <w:rFonts w:ascii="Roboto" w:hAnsi="Roboto"/>
-                <w:color w:val="EFF3F8"/>
-                <w:sz w:val="27"/>
-                <w:szCs w:val="27"/>
-                <w:lang w:val="en-US"/>
-              </w:rPr>
-              <w:t>other: Int): Int</w:t>
+              <w:t>public operator fun minus(other: Int): Int</w:t>
             </w:r>
           </w:p>
         </w:tc>
@@ -4159,29 +3917,7 @@
                 <w:szCs w:val="27"/>
                 <w:lang w:val="en-US"/>
               </w:rPr>
-              <w:t xml:space="preserve">public operator fun </w:t>
-            </w:r>
-            <w:proofErr w:type="gramStart"/>
-            <w:r>
-              <w:rPr>
-                <w:rFonts w:ascii="Roboto" w:hAnsi="Roboto"/>
-                <w:color w:val="EFF3F8"/>
-                <w:sz w:val="27"/>
-                <w:szCs w:val="27"/>
-                <w:lang w:val="en-US"/>
-              </w:rPr>
-              <w:t>times(</w:t>
-            </w:r>
-            <w:proofErr w:type="gramEnd"/>
-            <w:r>
-              <w:rPr>
-                <w:rFonts w:ascii="Roboto" w:hAnsi="Roboto"/>
-                <w:color w:val="EFF3F8"/>
-                <w:sz w:val="27"/>
-                <w:szCs w:val="27"/>
-                <w:lang w:val="en-US"/>
-              </w:rPr>
-              <w:t>other: Int): Int</w:t>
+              <w:t>public operator fun times(other: Int): Int</w:t>
             </w:r>
           </w:p>
         </w:tc>
@@ -4302,29 +4038,7 @@
                 <w:szCs w:val="27"/>
                 <w:lang w:val="en-US"/>
               </w:rPr>
-              <w:t xml:space="preserve">public operator fun </w:t>
-            </w:r>
-            <w:proofErr w:type="gramStart"/>
-            <w:r>
-              <w:rPr>
-                <w:rFonts w:ascii="Roboto" w:hAnsi="Roboto"/>
-                <w:color w:val="EFF3F8"/>
-                <w:sz w:val="27"/>
-                <w:szCs w:val="27"/>
-                <w:lang w:val="en-US"/>
-              </w:rPr>
-              <w:t>div(</w:t>
-            </w:r>
-            <w:proofErr w:type="gramEnd"/>
-            <w:r>
-              <w:rPr>
-                <w:rFonts w:ascii="Roboto" w:hAnsi="Roboto"/>
-                <w:color w:val="EFF3F8"/>
-                <w:sz w:val="27"/>
-                <w:szCs w:val="27"/>
-                <w:lang w:val="en-US"/>
-              </w:rPr>
-              <w:t>other: Int): Int</w:t>
+              <w:t>public operator fun div(other: Int): Int</w:t>
             </w:r>
           </w:p>
         </w:tc>
@@ -4445,29 +4159,7 @@
                 <w:szCs w:val="27"/>
                 <w:lang w:val="en-US"/>
               </w:rPr>
-              <w:t xml:space="preserve">public operator fun </w:t>
-            </w:r>
-            <w:proofErr w:type="gramStart"/>
-            <w:r>
-              <w:rPr>
-                <w:rFonts w:ascii="Roboto" w:hAnsi="Roboto"/>
-                <w:color w:val="EFF3F8"/>
-                <w:sz w:val="27"/>
-                <w:szCs w:val="27"/>
-                <w:lang w:val="en-US"/>
-              </w:rPr>
-              <w:t>rem(</w:t>
-            </w:r>
-            <w:proofErr w:type="gramEnd"/>
-            <w:r>
-              <w:rPr>
-                <w:rFonts w:ascii="Roboto" w:hAnsi="Roboto"/>
-                <w:color w:val="EFF3F8"/>
-                <w:sz w:val="27"/>
-                <w:szCs w:val="27"/>
-                <w:lang w:val="en-US"/>
-              </w:rPr>
-              <w:t>other: Int): Int</w:t>
+              <w:t>public operator fun rem(other: Int): Int</w:t>
             </w:r>
           </w:p>
         </w:tc>
@@ -4588,29 +4280,7 @@
                 <w:szCs w:val="27"/>
                 <w:lang w:val="en-US"/>
               </w:rPr>
-              <w:t xml:space="preserve">public operator fun </w:t>
-            </w:r>
-            <w:proofErr w:type="gramStart"/>
-            <w:r>
-              <w:rPr>
-                <w:rFonts w:ascii="Roboto" w:hAnsi="Roboto"/>
-                <w:color w:val="EFF3F8"/>
-                <w:sz w:val="27"/>
-                <w:szCs w:val="27"/>
-                <w:lang w:val="en-US"/>
-              </w:rPr>
-              <w:t>inc(</w:t>
-            </w:r>
-            <w:proofErr w:type="gramEnd"/>
-            <w:r>
-              <w:rPr>
-                <w:rFonts w:ascii="Roboto" w:hAnsi="Roboto"/>
-                <w:color w:val="EFF3F8"/>
-                <w:sz w:val="27"/>
-                <w:szCs w:val="27"/>
-                <w:lang w:val="en-US"/>
-              </w:rPr>
-              <w:t>): Int</w:t>
+              <w:t>public operator fun inc(): Int</w:t>
             </w:r>
           </w:p>
         </w:tc>
@@ -4732,29 +4402,7 @@
                 <w:szCs w:val="27"/>
                 <w:lang w:val="en-US"/>
               </w:rPr>
-              <w:t xml:space="preserve">public operator fun </w:t>
-            </w:r>
-            <w:proofErr w:type="gramStart"/>
-            <w:r>
-              <w:rPr>
-                <w:rFonts w:ascii="Roboto" w:hAnsi="Roboto"/>
-                <w:color w:val="EFF3F8"/>
-                <w:sz w:val="27"/>
-                <w:szCs w:val="27"/>
-                <w:lang w:val="en-US"/>
-              </w:rPr>
-              <w:t>dec(</w:t>
-            </w:r>
-            <w:proofErr w:type="gramEnd"/>
-            <w:r>
-              <w:rPr>
-                <w:rFonts w:ascii="Roboto" w:hAnsi="Roboto"/>
-                <w:color w:val="EFF3F8"/>
-                <w:sz w:val="27"/>
-                <w:szCs w:val="27"/>
-                <w:lang w:val="en-US"/>
-              </w:rPr>
-              <w:t>): Int</w:t>
+              <w:t>public operator fun dec(): Int</w:t>
             </w:r>
           </w:p>
         </w:tc>
@@ -5272,7 +4920,6 @@
                 <w:szCs w:val="27"/>
               </w:rPr>
             </w:pPr>
-            <w:proofErr w:type="gramStart"/>
             <w:r>
               <w:rPr>
                 <w:rFonts w:ascii="Roboto" w:hAnsi="Roboto"/>
@@ -5280,17 +4927,7 @@
                 <w:sz w:val="27"/>
                 <w:szCs w:val="27"/>
               </w:rPr>
-              <w:t>a !</w:t>
-            </w:r>
-            <w:proofErr w:type="gramEnd"/>
-            <w:r>
-              <w:rPr>
-                <w:rFonts w:ascii="Roboto" w:hAnsi="Roboto"/>
-                <w:color w:val="EFF3F8"/>
-                <w:sz w:val="27"/>
-                <w:szCs w:val="27"/>
-              </w:rPr>
-              <w:t>= b</w:t>
+              <w:t>a != b</w:t>
             </w:r>
           </w:p>
         </w:tc>
@@ -5329,27 +4966,7 @@
                 <w:sz w:val="27"/>
                 <w:szCs w:val="27"/>
               </w:rPr>
-              <w:t xml:space="preserve">c = </w:t>
-            </w:r>
-            <w:proofErr w:type="gramStart"/>
-            <w:r>
-              <w:rPr>
-                <w:rFonts w:ascii="Roboto" w:hAnsi="Roboto"/>
-                <w:color w:val="EFF3F8"/>
-                <w:sz w:val="27"/>
-                <w:szCs w:val="27"/>
-              </w:rPr>
-              <w:t>a !</w:t>
-            </w:r>
-            <w:proofErr w:type="gramEnd"/>
-            <w:r>
-              <w:rPr>
-                <w:rFonts w:ascii="Roboto" w:hAnsi="Roboto"/>
-                <w:color w:val="EFF3F8"/>
-                <w:sz w:val="27"/>
-                <w:szCs w:val="27"/>
-              </w:rPr>
-              <w:t>= b</w:t>
+              <w:t>c = a != b</w:t>
             </w:r>
           </w:p>
         </w:tc>
@@ -5425,27 +5042,7 @@
           <w:szCs w:val="27"/>
         </w:rPr>
         <w:br/>
-        <w:t xml:space="preserve">Dependiendo del tipo de dato que tengas podrás utilizar todos o solamente algunas de estas operaciones, por </w:t>
-      </w:r>
-      <w:proofErr w:type="gramStart"/>
-      <w:r>
-        <w:rPr>
-          <w:rFonts w:ascii="Roboto" w:hAnsi="Roboto"/>
-          <w:color w:val="EFF3F8"/>
-          <w:sz w:val="27"/>
-          <w:szCs w:val="27"/>
-        </w:rPr>
-        <w:t>ejemplo</w:t>
-      </w:r>
-      <w:proofErr w:type="gramEnd"/>
-      <w:r>
-        <w:rPr>
-          <w:rFonts w:ascii="Roboto" w:hAnsi="Roboto"/>
-          <w:color w:val="EFF3F8"/>
-          <w:sz w:val="27"/>
-          <w:szCs w:val="27"/>
-        </w:rPr>
-        <w:t xml:space="preserve"> si tienes una variable del tipo de dato </w:t>
+        <w:t>Dependiendo del tipo de dato que tengas podrás utilizar todos o solamente algunas de estas operaciones, por ejemplo si tienes una variable del tipo de dato </w:t>
       </w:r>
       <w:r>
         <w:rPr>
@@ -5566,19 +5163,8 @@
           <w:sz w:val="27"/>
           <w:szCs w:val="27"/>
         </w:rPr>
-        <w:t xml:space="preserve"> se inventaron para que puedas reducir tu código a operaciones con símbolos ¿por algo será, </w:t>
-      </w:r>
-      <w:proofErr w:type="gramStart"/>
-      <w:r>
-        <w:rPr>
-          <w:rFonts w:ascii="Roboto" w:hAnsi="Roboto"/>
-          <w:color w:val="EFF3F8"/>
-          <w:sz w:val="27"/>
-          <w:szCs w:val="27"/>
-        </w:rPr>
-        <w:t>no?</w:t>
-      </w:r>
-      <w:proofErr w:type="gramEnd"/>
+        <w:t> se inventaron para que puedas reducir tu código a operaciones con símbolos ¿por algo será, no?</w:t>
+      </w:r>
     </w:p>
     <w:p>
       <w:pPr>
@@ -5796,6 +5382,4060 @@
                     <a:xfrm>
                       <a:off x="0" y="0"/>
                       <a:ext cx="3683466" cy="2201412"/>
+                    </a:xfrm>
+                    <a:prstGeom prst="rect">
+                      <a:avLst/>
+                    </a:prstGeom>
+                    <a:noFill/>
+                    <a:ln>
+                      <a:noFill/>
+                    </a:ln>
+                  </pic:spPr>
+                </pic:pic>
+              </a:graphicData>
+            </a:graphic>
+          </wp:inline>
+        </w:drawing>
+      </w:r>
+    </w:p>
+    <w:p>
+      <w:pPr>
+        <w:spacing w:after="0" w:line="240" w:lineRule="auto"/>
+      </w:pPr>
+    </w:p>
+    <w:p>
+      <w:pPr>
+        <w:pStyle w:val="Ttulo1"/>
+        <w:shd w:val="clear" w:color="auto" w:fill="121F3D"/>
+        <w:spacing w:before="161" w:beforeAutospacing="0" w:after="161" w:afterAutospacing="0"/>
+        <w:rPr>
+          <w:rFonts w:ascii="Roboto" w:hAnsi="Roboto"/>
+          <w:color w:val="EFF3F8"/>
+        </w:rPr>
+      </w:pPr>
+      <w:r>
+        <w:rPr>
+          <w:rFonts w:ascii="Roboto" w:hAnsi="Roboto"/>
+          <w:color w:val="EFF3F8"/>
+        </w:rPr>
+        <w:lastRenderedPageBreak/>
+        <w:t>Estructuras de control: if</w:t>
+      </w:r>
+    </w:p>
+    <w:p>
+      <w:pPr>
+        <w:pStyle w:val="HTMLconformatoprevio"/>
+        <w:shd w:val="clear" w:color="auto" w:fill="131314"/>
+        <w:rPr>
+          <w:color w:val="EBEBEB"/>
+        </w:rPr>
+      </w:pPr>
+      <w:r>
+        <w:rPr>
+          <w:color w:val="ED864A"/>
+        </w:rPr>
+        <w:t xml:space="preserve">fun </w:t>
+      </w:r>
+      <w:r>
+        <w:rPr>
+          <w:color w:val="FFCF40"/>
+        </w:rPr>
+        <w:t>main</w:t>
+      </w:r>
+      <w:r>
+        <w:rPr>
+          <w:color w:val="EBEBEB"/>
+        </w:rPr>
+        <w:t>(</w:t>
+      </w:r>
+      <w:r>
+        <w:rPr>
+          <w:color w:val="FFFFFF"/>
+        </w:rPr>
+        <w:t>args</w:t>
+      </w:r>
+      <w:r>
+        <w:rPr>
+          <w:color w:val="EBEBEB"/>
+        </w:rPr>
+        <w:t xml:space="preserve">: </w:t>
+      </w:r>
+      <w:r>
+        <w:rPr>
+          <w:color w:val="FFFFFF"/>
+        </w:rPr>
+        <w:t>Array</w:t>
+      </w:r>
+      <w:r>
+        <w:rPr>
+          <w:color w:val="EBEBEB"/>
+        </w:rPr>
+        <w:t>&lt;</w:t>
+      </w:r>
+      <w:r>
+        <w:rPr>
+          <w:color w:val="FFFFFF"/>
+        </w:rPr>
+        <w:t>String</w:t>
+      </w:r>
+      <w:r>
+        <w:rPr>
+          <w:color w:val="EBEBEB"/>
+        </w:rPr>
+        <w:t>&gt;) {</w:t>
+      </w:r>
+      <w:r>
+        <w:rPr>
+          <w:color w:val="EBEBEB"/>
+        </w:rPr>
+        <w:br/>
+        <w:t xml:space="preserve">    </w:t>
+      </w:r>
+      <w:r>
+        <w:rPr>
+          <w:color w:val="ED864A"/>
+        </w:rPr>
+        <w:t xml:space="preserve">val </w:t>
+      </w:r>
+      <w:r>
+        <w:rPr>
+          <w:color w:val="FFFFFF"/>
+        </w:rPr>
+        <w:t xml:space="preserve">nombre </w:t>
+      </w:r>
+      <w:r>
+        <w:rPr>
+          <w:color w:val="EBEBEB"/>
+        </w:rPr>
+        <w:t xml:space="preserve">= </w:t>
+      </w:r>
+      <w:r>
+        <w:rPr>
+          <w:color w:val="54B33E"/>
+        </w:rPr>
+        <w:t>"li"</w:t>
+      </w:r>
+      <w:r>
+        <w:rPr>
+          <w:color w:val="54B33E"/>
+        </w:rPr>
+        <w:br/>
+        <w:t xml:space="preserve">    </w:t>
+      </w:r>
+      <w:r>
+        <w:rPr>
+          <w:color w:val="ED864A"/>
+        </w:rPr>
+        <w:t xml:space="preserve">val </w:t>
+      </w:r>
+      <w:r>
+        <w:rPr>
+          <w:color w:val="FFFFFF"/>
+        </w:rPr>
+        <w:t xml:space="preserve">nombre2 </w:t>
+      </w:r>
+      <w:r>
+        <w:rPr>
+          <w:color w:val="EBEBEB"/>
+        </w:rPr>
+        <w:t xml:space="preserve">= </w:t>
+      </w:r>
+      <w:r>
+        <w:rPr>
+          <w:color w:val="54B33E"/>
+        </w:rPr>
+        <w:t>""</w:t>
+      </w:r>
+      <w:r>
+        <w:rPr>
+          <w:color w:val="54B33E"/>
+        </w:rPr>
+        <w:br/>
+      </w:r>
+      <w:r>
+        <w:rPr>
+          <w:color w:val="54B33E"/>
+        </w:rPr>
+        <w:br/>
+        <w:t xml:space="preserve">    </w:t>
+      </w:r>
+      <w:r>
+        <w:rPr>
+          <w:color w:val="7EC3E6"/>
+        </w:rPr>
+        <w:t>//codicion, isNotEmpty esta funcion n osayuda indetemina si esta vacio o no, un boleano</w:t>
+      </w:r>
+      <w:r>
+        <w:rPr>
+          <w:color w:val="7EC3E6"/>
+        </w:rPr>
+        <w:br/>
+        <w:t xml:space="preserve">    </w:t>
+      </w:r>
+      <w:r>
+        <w:rPr>
+          <w:color w:val="ED864A"/>
+        </w:rPr>
+        <w:t xml:space="preserve">if </w:t>
+      </w:r>
+      <w:r>
+        <w:rPr>
+          <w:color w:val="EBEBEB"/>
+        </w:rPr>
+        <w:t>(</w:t>
+      </w:r>
+      <w:r>
+        <w:rPr>
+          <w:color w:val="FFFFFF"/>
+        </w:rPr>
+        <w:t>nombre</w:t>
+      </w:r>
+      <w:r>
+        <w:rPr>
+          <w:color w:val="EBEBEB"/>
+        </w:rPr>
+        <w:t>.</w:t>
+      </w:r>
+      <w:r>
+        <w:rPr>
+          <w:i/>
+          <w:iCs/>
+          <w:color w:val="FFC66D"/>
+        </w:rPr>
+        <w:t>isNotEmpty</w:t>
+      </w:r>
+      <w:r>
+        <w:rPr>
+          <w:color w:val="EBEBEB"/>
+        </w:rPr>
+        <w:t>()){</w:t>
+      </w:r>
+      <w:r>
+        <w:rPr>
+          <w:color w:val="EBEBEB"/>
+        </w:rPr>
+        <w:br/>
+        <w:t xml:space="preserve">        </w:t>
+      </w:r>
+      <w:r>
+        <w:rPr>
+          <w:i/>
+          <w:iCs/>
+          <w:color w:val="EBEBEB"/>
+        </w:rPr>
+        <w:t>println</w:t>
+      </w:r>
+      <w:r>
+        <w:rPr>
+          <w:color w:val="EBEBEB"/>
+        </w:rPr>
+        <w:t>(</w:t>
+      </w:r>
+      <w:r>
+        <w:rPr>
+          <w:color w:val="54B33E"/>
+        </w:rPr>
+        <w:t xml:space="preserve">"1.El Largo de nuestro variable nombre es </w:t>
+      </w:r>
+      <w:r>
+        <w:rPr>
+          <w:color w:val="ED864A"/>
+        </w:rPr>
+        <w:t>${</w:t>
+      </w:r>
+      <w:r>
+        <w:rPr>
+          <w:color w:val="FFFFFF"/>
+        </w:rPr>
+        <w:t>nombre</w:t>
+      </w:r>
+      <w:r>
+        <w:rPr>
+          <w:color w:val="EBEBEB"/>
+        </w:rPr>
+        <w:t>.</w:t>
+      </w:r>
+      <w:r>
+        <w:rPr>
+          <w:color w:val="ED94FF"/>
+        </w:rPr>
+        <w:t>length</w:t>
+      </w:r>
+      <w:r>
+        <w:rPr>
+          <w:color w:val="ED864A"/>
+        </w:rPr>
+        <w:t>}</w:t>
+      </w:r>
+      <w:r>
+        <w:rPr>
+          <w:color w:val="54B33E"/>
+        </w:rPr>
+        <w:t>"</w:t>
+      </w:r>
+      <w:r>
+        <w:rPr>
+          <w:color w:val="EBEBEB"/>
+        </w:rPr>
+        <w:t xml:space="preserve">) </w:t>
+      </w:r>
+      <w:r>
+        <w:rPr>
+          <w:color w:val="7EC3E6"/>
+        </w:rPr>
+        <w:t>//length propiedad indica el latgo de nombre</w:t>
+      </w:r>
+      <w:r>
+        <w:rPr>
+          <w:color w:val="7EC3E6"/>
+        </w:rPr>
+        <w:br/>
+        <w:t xml:space="preserve">    </w:t>
+      </w:r>
+      <w:r>
+        <w:rPr>
+          <w:color w:val="EBEBEB"/>
+        </w:rPr>
+        <w:t>}</w:t>
+      </w:r>
+      <w:r>
+        <w:rPr>
+          <w:color w:val="ED864A"/>
+        </w:rPr>
+        <w:t xml:space="preserve">else </w:t>
+      </w:r>
+      <w:r>
+        <w:rPr>
+          <w:color w:val="EBEBEB"/>
+        </w:rPr>
+        <w:t>{</w:t>
+      </w:r>
+      <w:r>
+        <w:rPr>
+          <w:color w:val="EBEBEB"/>
+        </w:rPr>
+        <w:br/>
+        <w:t xml:space="preserve">        </w:t>
+      </w:r>
+      <w:r>
+        <w:rPr>
+          <w:i/>
+          <w:iCs/>
+          <w:color w:val="EBEBEB"/>
+        </w:rPr>
+        <w:t>println</w:t>
+      </w:r>
+      <w:r>
+        <w:rPr>
+          <w:color w:val="EBEBEB"/>
+        </w:rPr>
+        <w:t>(</w:t>
+      </w:r>
+      <w:r>
+        <w:rPr>
+          <w:color w:val="54B33E"/>
+        </w:rPr>
+        <w:t>"Error, la variable esta vacia"</w:t>
+      </w:r>
+      <w:r>
+        <w:rPr>
+          <w:color w:val="EBEBEB"/>
+        </w:rPr>
+        <w:t>)</w:t>
+      </w:r>
+      <w:r>
+        <w:rPr>
+          <w:color w:val="EBEBEB"/>
+        </w:rPr>
+        <w:br/>
+        <w:t xml:space="preserve">    }</w:t>
+      </w:r>
+      <w:r>
+        <w:rPr>
+          <w:color w:val="EBEBEB"/>
+        </w:rPr>
+        <w:br/>
+        <w:t xml:space="preserve">    </w:t>
+      </w:r>
+      <w:r>
+        <w:rPr>
+          <w:color w:val="7EC3E6"/>
+        </w:rPr>
+        <w:t>//tambien puede reducir a una sola linea</w:t>
+      </w:r>
+      <w:r>
+        <w:rPr>
+          <w:color w:val="7EC3E6"/>
+        </w:rPr>
+        <w:br/>
+        <w:t xml:space="preserve">    </w:t>
+      </w:r>
+      <w:r>
+        <w:rPr>
+          <w:color w:val="ED864A"/>
+        </w:rPr>
+        <w:t xml:space="preserve">if </w:t>
+      </w:r>
+      <w:r>
+        <w:rPr>
+          <w:color w:val="EBEBEB"/>
+        </w:rPr>
+        <w:t>(</w:t>
+      </w:r>
+      <w:r>
+        <w:rPr>
+          <w:color w:val="FFFFFF"/>
+        </w:rPr>
+        <w:t>nombre2</w:t>
+      </w:r>
+      <w:r>
+        <w:rPr>
+          <w:color w:val="EBEBEB"/>
+        </w:rPr>
+        <w:t>.</w:t>
+      </w:r>
+      <w:r>
+        <w:rPr>
+          <w:i/>
+          <w:iCs/>
+          <w:color w:val="FFC66D"/>
+        </w:rPr>
+        <w:t>isNotEmpty</w:t>
+      </w:r>
+      <w:r>
+        <w:rPr>
+          <w:color w:val="EBEBEB"/>
+        </w:rPr>
+        <w:t xml:space="preserve">()) </w:t>
+      </w:r>
+      <w:r>
+        <w:rPr>
+          <w:i/>
+          <w:iCs/>
+          <w:color w:val="EBEBEB"/>
+        </w:rPr>
+        <w:t>println</w:t>
+      </w:r>
+      <w:r>
+        <w:rPr>
+          <w:color w:val="EBEBEB"/>
+        </w:rPr>
+        <w:t>(</w:t>
+      </w:r>
+      <w:r>
+        <w:rPr>
+          <w:color w:val="54B33E"/>
+        </w:rPr>
+        <w:t xml:space="preserve">"El Largo de nuestro variable nombre es </w:t>
+      </w:r>
+      <w:r>
+        <w:rPr>
+          <w:color w:val="ED864A"/>
+        </w:rPr>
+        <w:t>${</w:t>
+      </w:r>
+      <w:r>
+        <w:rPr>
+          <w:color w:val="FFFFFF"/>
+        </w:rPr>
+        <w:t>nombre2</w:t>
+      </w:r>
+      <w:r>
+        <w:rPr>
+          <w:color w:val="EBEBEB"/>
+        </w:rPr>
+        <w:t>.</w:t>
+      </w:r>
+      <w:r>
+        <w:rPr>
+          <w:color w:val="ED94FF"/>
+        </w:rPr>
+        <w:t>length</w:t>
+      </w:r>
+      <w:r>
+        <w:rPr>
+          <w:color w:val="ED864A"/>
+        </w:rPr>
+        <w:t>}</w:t>
+      </w:r>
+      <w:r>
+        <w:rPr>
+          <w:color w:val="54B33E"/>
+        </w:rPr>
+        <w:t>"</w:t>
+      </w:r>
+      <w:r>
+        <w:rPr>
+          <w:color w:val="EBEBEB"/>
+        </w:rPr>
+        <w:t xml:space="preserve">) </w:t>
+      </w:r>
+      <w:r>
+        <w:rPr>
+          <w:color w:val="ED864A"/>
+        </w:rPr>
+        <w:t xml:space="preserve">else </w:t>
+      </w:r>
+      <w:r>
+        <w:rPr>
+          <w:i/>
+          <w:iCs/>
+          <w:color w:val="EBEBEB"/>
+        </w:rPr>
+        <w:t>println</w:t>
+      </w:r>
+      <w:r>
+        <w:rPr>
+          <w:color w:val="EBEBEB"/>
+        </w:rPr>
+        <w:t>(</w:t>
+      </w:r>
+      <w:r>
+        <w:rPr>
+          <w:color w:val="54B33E"/>
+        </w:rPr>
+        <w:t>"2.Error, la variable esta vacia"</w:t>
+      </w:r>
+      <w:r>
+        <w:rPr>
+          <w:color w:val="EBEBEB"/>
+        </w:rPr>
+        <w:t>)</w:t>
+      </w:r>
+      <w:r>
+        <w:rPr>
+          <w:color w:val="EBEBEB"/>
+        </w:rPr>
+        <w:br/>
+      </w:r>
+      <w:r>
+        <w:rPr>
+          <w:color w:val="EBEBEB"/>
+        </w:rPr>
+        <w:br/>
+        <w:t xml:space="preserve">    </w:t>
+      </w:r>
+      <w:r>
+        <w:rPr>
+          <w:color w:val="ED864A"/>
+        </w:rPr>
+        <w:t xml:space="preserve">val </w:t>
+      </w:r>
+      <w:r>
+        <w:rPr>
+          <w:color w:val="FFFFFF"/>
+        </w:rPr>
+        <w:t xml:space="preserve">mensaje </w:t>
+      </w:r>
+      <w:r>
+        <w:rPr>
+          <w:color w:val="EBEBEB"/>
+        </w:rPr>
+        <w:t xml:space="preserve">: </w:t>
+      </w:r>
+      <w:r>
+        <w:rPr>
+          <w:color w:val="FFFFFF"/>
+        </w:rPr>
+        <w:t xml:space="preserve">String </w:t>
+      </w:r>
+      <w:r>
+        <w:rPr>
+          <w:color w:val="EBEBEB"/>
+        </w:rPr>
+        <w:t xml:space="preserve">= </w:t>
+      </w:r>
+      <w:r>
+        <w:rPr>
+          <w:color w:val="ED864A"/>
+        </w:rPr>
+        <w:t xml:space="preserve">if </w:t>
+      </w:r>
+      <w:r>
+        <w:rPr>
+          <w:color w:val="EBEBEB"/>
+        </w:rPr>
+        <w:t>(</w:t>
+      </w:r>
+      <w:r>
+        <w:rPr>
+          <w:color w:val="FFFFFF"/>
+        </w:rPr>
+        <w:t>nombre</w:t>
+      </w:r>
+      <w:r>
+        <w:rPr>
+          <w:color w:val="EBEBEB"/>
+        </w:rPr>
+        <w:t>.</w:t>
+      </w:r>
+      <w:r>
+        <w:rPr>
+          <w:color w:val="ED94FF"/>
+        </w:rPr>
+        <w:t xml:space="preserve">length </w:t>
+      </w:r>
+      <w:r>
+        <w:rPr>
+          <w:color w:val="EBEBEB"/>
+        </w:rPr>
+        <w:t xml:space="preserve">&gt; </w:t>
+      </w:r>
+      <w:r>
+        <w:rPr>
+          <w:b/>
+          <w:bCs/>
+          <w:color w:val="33CCFF"/>
+        </w:rPr>
+        <w:t>4</w:t>
+      </w:r>
+      <w:r>
+        <w:rPr>
+          <w:color w:val="EBEBEB"/>
+        </w:rPr>
+        <w:t>){</w:t>
+      </w:r>
+      <w:r>
+        <w:rPr>
+          <w:color w:val="EBEBEB"/>
+        </w:rPr>
+        <w:br/>
+        <w:t xml:space="preserve">        </w:t>
+      </w:r>
+      <w:r>
+        <w:rPr>
+          <w:color w:val="54B33E"/>
+        </w:rPr>
+        <w:t>"tu nombre es largo"</w:t>
+      </w:r>
+      <w:r>
+        <w:rPr>
+          <w:color w:val="54B33E"/>
+        </w:rPr>
+        <w:br/>
+        <w:t xml:space="preserve">    </w:t>
+      </w:r>
+      <w:r>
+        <w:rPr>
+          <w:color w:val="EBEBEB"/>
+        </w:rPr>
+        <w:t xml:space="preserve">} </w:t>
+      </w:r>
+      <w:r>
+        <w:rPr>
+          <w:color w:val="ED864A"/>
+        </w:rPr>
+        <w:t>else if</w:t>
+      </w:r>
+      <w:r>
+        <w:rPr>
+          <w:color w:val="EBEBEB"/>
+        </w:rPr>
+        <w:t>(</w:t>
+      </w:r>
+      <w:r>
+        <w:rPr>
+          <w:color w:val="FFFFFF"/>
+        </w:rPr>
+        <w:t>nombre</w:t>
+      </w:r>
+      <w:r>
+        <w:rPr>
+          <w:color w:val="EBEBEB"/>
+        </w:rPr>
+        <w:t>.</w:t>
+      </w:r>
+      <w:r>
+        <w:rPr>
+          <w:i/>
+          <w:iCs/>
+          <w:color w:val="FFC66D"/>
+        </w:rPr>
+        <w:t>isEmpty</w:t>
+      </w:r>
+      <w:r>
+        <w:rPr>
+          <w:color w:val="EBEBEB"/>
+        </w:rPr>
+        <w:t xml:space="preserve">()){ </w:t>
+      </w:r>
+      <w:r>
+        <w:rPr>
+          <w:color w:val="7EC3E6"/>
+        </w:rPr>
+        <w:t>// la cadena es igual a cero</w:t>
+      </w:r>
+      <w:r>
+        <w:rPr>
+          <w:color w:val="7EC3E6"/>
+        </w:rPr>
+        <w:br/>
+        <w:t xml:space="preserve">        </w:t>
+      </w:r>
+      <w:r>
+        <w:rPr>
+          <w:color w:val="54B33E"/>
+        </w:rPr>
+        <w:t>"Nombre esta vacio"</w:t>
+      </w:r>
+      <w:r>
+        <w:rPr>
+          <w:color w:val="54B33E"/>
+        </w:rPr>
+        <w:br/>
+        <w:t xml:space="preserve">    </w:t>
+      </w:r>
+      <w:r>
+        <w:rPr>
+          <w:color w:val="EBEBEB"/>
+        </w:rPr>
+        <w:t xml:space="preserve">} </w:t>
+      </w:r>
+      <w:r>
+        <w:rPr>
+          <w:color w:val="ED864A"/>
+        </w:rPr>
+        <w:t xml:space="preserve">else </w:t>
+      </w:r>
+      <w:r>
+        <w:rPr>
+          <w:color w:val="EBEBEB"/>
+        </w:rPr>
+        <w:t>{</w:t>
+      </w:r>
+      <w:r>
+        <w:rPr>
+          <w:color w:val="EBEBEB"/>
+        </w:rPr>
+        <w:br/>
+        <w:t xml:space="preserve">        </w:t>
+      </w:r>
+      <w:r>
+        <w:rPr>
+          <w:color w:val="54B33E"/>
+        </w:rPr>
+        <w:t>"tienes un nombre corto"</w:t>
+      </w:r>
+      <w:r>
+        <w:rPr>
+          <w:color w:val="54B33E"/>
+        </w:rPr>
+        <w:br/>
+        <w:t xml:space="preserve">    </w:t>
+      </w:r>
+      <w:r>
+        <w:rPr>
+          <w:color w:val="EBEBEB"/>
+        </w:rPr>
+        <w:t>}</w:t>
+      </w:r>
+      <w:r>
+        <w:rPr>
+          <w:color w:val="EBEBEB"/>
+        </w:rPr>
+        <w:br/>
+        <w:t xml:space="preserve">    </w:t>
+      </w:r>
+      <w:r>
+        <w:rPr>
+          <w:i/>
+          <w:iCs/>
+          <w:color w:val="EBEBEB"/>
+        </w:rPr>
+        <w:t>println</w:t>
+      </w:r>
+      <w:r>
+        <w:rPr>
+          <w:color w:val="EBEBEB"/>
+        </w:rPr>
+        <w:t>(</w:t>
+      </w:r>
+      <w:r>
+        <w:rPr>
+          <w:color w:val="FFFFFF"/>
+        </w:rPr>
+        <w:t>mensaje</w:t>
+      </w:r>
+      <w:r>
+        <w:rPr>
+          <w:color w:val="EBEBEB"/>
+        </w:rPr>
+        <w:t>)</w:t>
+      </w:r>
+    </w:p>
+    <w:p>
+      <w:pPr>
+        <w:spacing w:after="0" w:line="240" w:lineRule="auto"/>
+      </w:pPr>
+    </w:p>
+    <w:p>
+      <w:pPr>
+        <w:spacing w:after="0" w:line="240" w:lineRule="auto"/>
+      </w:pPr>
+      <w:r>
+        <w:t>1.El Largo de nuestro variable nombre es 2</w:t>
+      </w:r>
+    </w:p>
+    <w:p>
+      <w:pPr>
+        <w:spacing w:after="0" w:line="240" w:lineRule="auto"/>
+      </w:pPr>
+      <w:r>
+        <w:t>2.Error, la variable esta vacia</w:t>
+      </w:r>
+    </w:p>
+    <w:p>
+      <w:pPr>
+        <w:spacing w:after="0" w:line="240" w:lineRule="auto"/>
+      </w:pPr>
+      <w:r>
+        <w:t>tienes un nombre corto</w:t>
+      </w:r>
+    </w:p>
+    <w:p>
+      <w:pPr>
+        <w:spacing w:after="0" w:line="240" w:lineRule="auto"/>
+      </w:pPr>
+    </w:p>
+    <w:p>
+      <w:pPr>
+        <w:pStyle w:val="Ttulo1"/>
+        <w:shd w:val="clear" w:color="auto" w:fill="121F3D"/>
+        <w:spacing w:before="161" w:beforeAutospacing="0" w:after="161" w:afterAutospacing="0"/>
+        <w:rPr>
+          <w:rFonts w:ascii="Roboto" w:hAnsi="Roboto"/>
+          <w:color w:val="EFF3F8"/>
+        </w:rPr>
+      </w:pPr>
+      <w:r>
+        <w:rPr>
+          <w:rFonts w:ascii="Roboto" w:hAnsi="Roboto"/>
+          <w:color w:val="EFF3F8"/>
+        </w:rPr>
+        <w:t>Estructuras de Control: when</w:t>
+      </w:r>
+    </w:p>
+    <w:p>
+      <w:pPr>
+        <w:pStyle w:val="HTMLconformatoprevio"/>
+        <w:shd w:val="clear" w:color="auto" w:fill="131314"/>
+        <w:rPr>
+          <w:color w:val="EBEBEB"/>
+        </w:rPr>
+      </w:pPr>
+      <w:r>
+        <w:rPr>
+          <w:color w:val="ED864A"/>
+        </w:rPr>
+        <w:t xml:space="preserve">fun </w:t>
+      </w:r>
+      <w:r>
+        <w:rPr>
+          <w:color w:val="FFCF40"/>
+        </w:rPr>
+        <w:t>main</w:t>
+      </w:r>
+      <w:r>
+        <w:rPr>
+          <w:color w:val="EBEBEB"/>
+        </w:rPr>
+        <w:t>(</w:t>
+      </w:r>
+      <w:r>
+        <w:rPr>
+          <w:color w:val="FFFFFF"/>
+        </w:rPr>
+        <w:t>args</w:t>
+      </w:r>
+      <w:r>
+        <w:rPr>
+          <w:color w:val="EBEBEB"/>
+        </w:rPr>
+        <w:t xml:space="preserve">: </w:t>
+      </w:r>
+      <w:r>
+        <w:rPr>
+          <w:color w:val="FFFFFF"/>
+        </w:rPr>
+        <w:t>Array</w:t>
+      </w:r>
+      <w:r>
+        <w:rPr>
+          <w:color w:val="EBEBEB"/>
+        </w:rPr>
+        <w:t>&lt;</w:t>
+      </w:r>
+      <w:r>
+        <w:rPr>
+          <w:color w:val="FFFFFF"/>
+        </w:rPr>
+        <w:t>String</w:t>
+      </w:r>
+      <w:r>
+        <w:rPr>
+          <w:color w:val="EBEBEB"/>
+        </w:rPr>
+        <w:t>&gt;) {</w:t>
+      </w:r>
+      <w:r>
+        <w:rPr>
+          <w:color w:val="EBEBEB"/>
+        </w:rPr>
+        <w:br/>
+        <w:t xml:space="preserve">    </w:t>
+      </w:r>
+      <w:r>
+        <w:rPr>
+          <w:color w:val="ED864A"/>
+        </w:rPr>
+        <w:t xml:space="preserve">val </w:t>
+      </w:r>
+      <w:r>
+        <w:rPr>
+          <w:color w:val="FFFFFF"/>
+        </w:rPr>
+        <w:t xml:space="preserve">nombreColor </w:t>
+      </w:r>
+      <w:r>
+        <w:rPr>
+          <w:color w:val="EBEBEB"/>
+        </w:rPr>
+        <w:t xml:space="preserve">= </w:t>
+      </w:r>
+      <w:r>
+        <w:rPr>
+          <w:color w:val="54B33E"/>
+        </w:rPr>
+        <w:t>"CArmesi"</w:t>
+      </w:r>
+      <w:r>
+        <w:rPr>
+          <w:color w:val="54B33E"/>
+        </w:rPr>
+        <w:br/>
+      </w:r>
+      <w:r>
+        <w:rPr>
+          <w:color w:val="54B33E"/>
+        </w:rPr>
+        <w:br/>
+        <w:t xml:space="preserve">    </w:t>
+      </w:r>
+      <w:r>
+        <w:rPr>
+          <w:color w:val="ED864A"/>
+        </w:rPr>
+        <w:t xml:space="preserve">when </w:t>
+      </w:r>
+      <w:r>
+        <w:rPr>
+          <w:color w:val="EBEBEB"/>
+        </w:rPr>
+        <w:t>(</w:t>
+      </w:r>
+      <w:r>
+        <w:rPr>
+          <w:color w:val="FFFFFF"/>
+        </w:rPr>
+        <w:t>nombreColor</w:t>
+      </w:r>
+      <w:r>
+        <w:rPr>
+          <w:color w:val="EBEBEB"/>
+        </w:rPr>
+        <w:t>) {</w:t>
+      </w:r>
+      <w:r>
+        <w:rPr>
+          <w:color w:val="EBEBEB"/>
+        </w:rPr>
+        <w:br/>
+        <w:t xml:space="preserve">        </w:t>
+      </w:r>
+      <w:r>
+        <w:rPr>
+          <w:color w:val="54B33E"/>
+        </w:rPr>
+        <w:t xml:space="preserve">"Amarillo" </w:t>
+      </w:r>
+      <w:r>
+        <w:rPr>
+          <w:color w:val="EBEBEB"/>
+        </w:rPr>
+        <w:t xml:space="preserve">-&gt; </w:t>
+      </w:r>
+      <w:r>
+        <w:rPr>
+          <w:i/>
+          <w:iCs/>
+          <w:color w:val="EBEBEB"/>
+        </w:rPr>
+        <w:t>println</w:t>
+      </w:r>
+      <w:r>
+        <w:rPr>
+          <w:color w:val="EBEBEB"/>
+        </w:rPr>
+        <w:t>(</w:t>
+      </w:r>
+      <w:r>
+        <w:rPr>
+          <w:color w:val="54B33E"/>
+        </w:rPr>
+        <w:t>"Amarillo color de la alegria"</w:t>
+      </w:r>
+      <w:r>
+        <w:rPr>
+          <w:color w:val="EBEBEB"/>
+        </w:rPr>
+        <w:t>)</w:t>
+      </w:r>
+      <w:r>
+        <w:rPr>
+          <w:color w:val="EBEBEB"/>
+        </w:rPr>
+        <w:br/>
+        <w:t xml:space="preserve">        </w:t>
+      </w:r>
+      <w:r>
+        <w:rPr>
+          <w:color w:val="54B33E"/>
+        </w:rPr>
+        <w:t>"Rojo"</w:t>
+      </w:r>
+      <w:r>
+        <w:rPr>
+          <w:b/>
+          <w:bCs/>
+          <w:color w:val="ED864A"/>
+        </w:rPr>
+        <w:t>,</w:t>
+      </w:r>
+      <w:r>
+        <w:rPr>
+          <w:color w:val="54B33E"/>
+        </w:rPr>
+        <w:t xml:space="preserve">"CArmesi" </w:t>
+      </w:r>
+      <w:r>
+        <w:rPr>
+          <w:color w:val="EBEBEB"/>
+        </w:rPr>
+        <w:t xml:space="preserve">-&gt; </w:t>
+      </w:r>
+      <w:r>
+        <w:rPr>
+          <w:i/>
+          <w:iCs/>
+          <w:color w:val="EBEBEB"/>
+        </w:rPr>
+        <w:t>println</w:t>
+      </w:r>
+      <w:r>
+        <w:rPr>
+          <w:color w:val="EBEBEB"/>
+        </w:rPr>
+        <w:t>(</w:t>
+      </w:r>
+      <w:r>
+        <w:rPr>
+          <w:color w:val="54B33E"/>
+        </w:rPr>
+        <w:t>"El color simoliza el calor"</w:t>
+      </w:r>
+      <w:r>
+        <w:rPr>
+          <w:color w:val="EBEBEB"/>
+        </w:rPr>
+        <w:t>)</w:t>
+      </w:r>
+      <w:r>
+        <w:rPr>
+          <w:color w:val="EBEBEB"/>
+        </w:rPr>
+        <w:br/>
+        <w:t xml:space="preserve">        </w:t>
+      </w:r>
+      <w:r>
+        <w:rPr>
+          <w:color w:val="ED864A"/>
+        </w:rPr>
+        <w:t xml:space="preserve">else </w:t>
+      </w:r>
+      <w:r>
+        <w:rPr>
+          <w:color w:val="EBEBEB"/>
+        </w:rPr>
+        <w:t xml:space="preserve">-&gt; </w:t>
+      </w:r>
+      <w:r>
+        <w:rPr>
+          <w:i/>
+          <w:iCs/>
+          <w:color w:val="EBEBEB"/>
+        </w:rPr>
+        <w:t>println</w:t>
+      </w:r>
+      <w:r>
+        <w:rPr>
+          <w:color w:val="EBEBEB"/>
+        </w:rPr>
+        <w:t>(</w:t>
+      </w:r>
+      <w:r>
+        <w:rPr>
+          <w:color w:val="54B33E"/>
+        </w:rPr>
+        <w:t>"Error. No tengo informacion del color"</w:t>
+      </w:r>
+      <w:r>
+        <w:rPr>
+          <w:color w:val="EBEBEB"/>
+        </w:rPr>
+        <w:t>)</w:t>
+      </w:r>
+      <w:r>
+        <w:rPr>
+          <w:color w:val="EBEBEB"/>
+        </w:rPr>
+        <w:br/>
+        <w:t xml:space="preserve">    }</w:t>
+      </w:r>
+      <w:r>
+        <w:rPr>
+          <w:color w:val="EBEBEB"/>
+        </w:rPr>
+        <w:br/>
+      </w:r>
+      <w:r>
+        <w:rPr>
+          <w:color w:val="EBEBEB"/>
+        </w:rPr>
+        <w:br/>
+        <w:t xml:space="preserve">    </w:t>
+      </w:r>
+      <w:r>
+        <w:rPr>
+          <w:color w:val="ED864A"/>
+        </w:rPr>
+        <w:t xml:space="preserve">val </w:t>
+      </w:r>
+      <w:r>
+        <w:rPr>
+          <w:color w:val="FFFFFF"/>
+        </w:rPr>
+        <w:t xml:space="preserve">code </w:t>
+      </w:r>
+      <w:r>
+        <w:rPr>
+          <w:color w:val="EBEBEB"/>
+        </w:rPr>
+        <w:t xml:space="preserve">= </w:t>
+      </w:r>
+      <w:r>
+        <w:rPr>
+          <w:b/>
+          <w:bCs/>
+          <w:color w:val="33CCFF"/>
+        </w:rPr>
+        <w:t>501</w:t>
+      </w:r>
+      <w:r>
+        <w:rPr>
+          <w:b/>
+          <w:bCs/>
+          <w:color w:val="33CCFF"/>
+        </w:rPr>
+        <w:br/>
+        <w:t xml:space="preserve">    </w:t>
+      </w:r>
+      <w:r>
+        <w:rPr>
+          <w:color w:val="ED864A"/>
+        </w:rPr>
+        <w:t xml:space="preserve">when </w:t>
+      </w:r>
+      <w:r>
+        <w:rPr>
+          <w:color w:val="EBEBEB"/>
+        </w:rPr>
+        <w:t>(</w:t>
+      </w:r>
+      <w:r>
+        <w:rPr>
+          <w:color w:val="FFFFFF"/>
+        </w:rPr>
+        <w:t>code</w:t>
+      </w:r>
+      <w:r>
+        <w:rPr>
+          <w:color w:val="EBEBEB"/>
+        </w:rPr>
+        <w:t>){</w:t>
+      </w:r>
+      <w:r>
+        <w:rPr>
+          <w:color w:val="EBEBEB"/>
+        </w:rPr>
+        <w:br/>
+        <w:t xml:space="preserve">        </w:t>
+      </w:r>
+      <w:r>
+        <w:rPr>
+          <w:color w:val="ED864A"/>
+        </w:rPr>
+        <w:t xml:space="preserve">in </w:t>
+      </w:r>
+      <w:r>
+        <w:rPr>
+          <w:b/>
+          <w:bCs/>
+          <w:color w:val="33CCFF"/>
+        </w:rPr>
+        <w:t>200</w:t>
+      </w:r>
+      <w:r>
+        <w:rPr>
+          <w:color w:val="EBEBEB"/>
+        </w:rPr>
+        <w:t>..</w:t>
+      </w:r>
+      <w:r>
+        <w:rPr>
+          <w:b/>
+          <w:bCs/>
+          <w:color w:val="33CCFF"/>
+        </w:rPr>
+        <w:t xml:space="preserve">299 </w:t>
+      </w:r>
+      <w:r>
+        <w:rPr>
+          <w:color w:val="EBEBEB"/>
+        </w:rPr>
+        <w:t xml:space="preserve">-&gt; </w:t>
+      </w:r>
+      <w:r>
+        <w:rPr>
+          <w:i/>
+          <w:iCs/>
+          <w:color w:val="EBEBEB"/>
+        </w:rPr>
+        <w:t>println</w:t>
+      </w:r>
+      <w:r>
+        <w:rPr>
+          <w:color w:val="EBEBEB"/>
+        </w:rPr>
+        <w:t>(</w:t>
+      </w:r>
+      <w:r>
+        <w:rPr>
+          <w:color w:val="54B33E"/>
+        </w:rPr>
+        <w:t>"todo ha ido bien"</w:t>
+      </w:r>
+      <w:r>
+        <w:rPr>
+          <w:color w:val="EBEBEB"/>
+        </w:rPr>
+        <w:t>)</w:t>
+      </w:r>
+      <w:r>
+        <w:rPr>
+          <w:color w:val="7EC3E6"/>
+        </w:rPr>
+        <w:t>// in =se encuentra en</w:t>
+      </w:r>
+      <w:r>
+        <w:rPr>
+          <w:color w:val="7EC3E6"/>
+        </w:rPr>
+        <w:br/>
+        <w:t xml:space="preserve">        </w:t>
+      </w:r>
+      <w:r>
+        <w:rPr>
+          <w:color w:val="ED864A"/>
+        </w:rPr>
+        <w:t xml:space="preserve">in </w:t>
+      </w:r>
+      <w:r>
+        <w:rPr>
+          <w:b/>
+          <w:bCs/>
+          <w:color w:val="33CCFF"/>
+        </w:rPr>
+        <w:t>400</w:t>
+      </w:r>
+      <w:r>
+        <w:rPr>
+          <w:color w:val="EBEBEB"/>
+        </w:rPr>
+        <w:t>..</w:t>
+      </w:r>
+      <w:r>
+        <w:rPr>
+          <w:b/>
+          <w:bCs/>
+          <w:color w:val="33CCFF"/>
+        </w:rPr>
+        <w:t xml:space="preserve">500 </w:t>
+      </w:r>
+      <w:r>
+        <w:rPr>
+          <w:color w:val="EBEBEB"/>
+        </w:rPr>
+        <w:t xml:space="preserve">-&gt; </w:t>
+      </w:r>
+      <w:r>
+        <w:rPr>
+          <w:i/>
+          <w:iCs/>
+          <w:color w:val="EBEBEB"/>
+        </w:rPr>
+        <w:t>println</w:t>
+      </w:r>
+      <w:r>
+        <w:rPr>
+          <w:color w:val="EBEBEB"/>
+        </w:rPr>
+        <w:t>(</w:t>
+      </w:r>
+      <w:r>
+        <w:rPr>
+          <w:color w:val="54B33E"/>
+        </w:rPr>
+        <w:t>"algo ha fallado"</w:t>
+      </w:r>
+      <w:r>
+        <w:rPr>
+          <w:color w:val="EBEBEB"/>
+        </w:rPr>
+        <w:t>)</w:t>
+      </w:r>
+      <w:r>
+        <w:rPr>
+          <w:color w:val="EBEBEB"/>
+        </w:rPr>
+        <w:br/>
+        <w:t xml:space="preserve">        </w:t>
+      </w:r>
+      <w:r>
+        <w:rPr>
+          <w:color w:val="ED864A"/>
+        </w:rPr>
+        <w:t xml:space="preserve">else </w:t>
+      </w:r>
+      <w:r>
+        <w:rPr>
+          <w:color w:val="EBEBEB"/>
+        </w:rPr>
+        <w:t xml:space="preserve">-&gt; </w:t>
+      </w:r>
+      <w:r>
+        <w:rPr>
+          <w:i/>
+          <w:iCs/>
+          <w:color w:val="EBEBEB"/>
+        </w:rPr>
+        <w:t>println</w:t>
+      </w:r>
+      <w:r>
+        <w:rPr>
+          <w:color w:val="EBEBEB"/>
+        </w:rPr>
+        <w:t>(</w:t>
+      </w:r>
+      <w:r>
+        <w:rPr>
+          <w:color w:val="54B33E"/>
+        </w:rPr>
+        <w:t>"codigo desconocido, algo ha fallado"</w:t>
+      </w:r>
+      <w:r>
+        <w:rPr>
+          <w:color w:val="EBEBEB"/>
+        </w:rPr>
+        <w:t>)</w:t>
+      </w:r>
+      <w:r>
+        <w:rPr>
+          <w:color w:val="EBEBEB"/>
+        </w:rPr>
+        <w:br/>
+        <w:t xml:space="preserve">    }</w:t>
+      </w:r>
+      <w:r>
+        <w:rPr>
+          <w:color w:val="EBEBEB"/>
+        </w:rPr>
+        <w:br/>
+      </w:r>
+      <w:r>
+        <w:rPr>
+          <w:color w:val="EBEBEB"/>
+        </w:rPr>
+        <w:br/>
+        <w:t xml:space="preserve">    </w:t>
+      </w:r>
+      <w:r>
+        <w:rPr>
+          <w:color w:val="ED864A"/>
+        </w:rPr>
+        <w:t xml:space="preserve">val </w:t>
+      </w:r>
+      <w:r>
+        <w:rPr>
+          <w:color w:val="FFFFFF"/>
+        </w:rPr>
+        <w:t xml:space="preserve">tallaDeZapatos </w:t>
+      </w:r>
+      <w:r>
+        <w:rPr>
+          <w:color w:val="EBEBEB"/>
+        </w:rPr>
+        <w:t xml:space="preserve">= </w:t>
+      </w:r>
+      <w:r>
+        <w:rPr>
+          <w:b/>
+          <w:bCs/>
+          <w:color w:val="33CCFF"/>
+        </w:rPr>
+        <w:t>41</w:t>
+      </w:r>
+      <w:r>
+        <w:rPr>
+          <w:b/>
+          <w:bCs/>
+          <w:color w:val="33CCFF"/>
+        </w:rPr>
+        <w:br/>
+        <w:t xml:space="preserve">    </w:t>
+      </w:r>
+      <w:r>
+        <w:rPr>
+          <w:color w:val="ED864A"/>
+        </w:rPr>
+        <w:t xml:space="preserve">val </w:t>
+      </w:r>
+      <w:r>
+        <w:rPr>
+          <w:color w:val="FFFFFF"/>
+        </w:rPr>
+        <w:t xml:space="preserve">mensaje </w:t>
+      </w:r>
+      <w:r>
+        <w:rPr>
+          <w:color w:val="EBEBEB"/>
+        </w:rPr>
+        <w:t xml:space="preserve">= </w:t>
+      </w:r>
+      <w:r>
+        <w:rPr>
+          <w:color w:val="ED864A"/>
+        </w:rPr>
+        <w:t>when</w:t>
+      </w:r>
+      <w:r>
+        <w:rPr>
+          <w:color w:val="EBEBEB"/>
+        </w:rPr>
+        <w:t>(</w:t>
+      </w:r>
+      <w:r>
+        <w:rPr>
+          <w:color w:val="FFFFFF"/>
+        </w:rPr>
+        <w:t>tallaDeZapatos</w:t>
+      </w:r>
+      <w:r>
+        <w:rPr>
+          <w:color w:val="EBEBEB"/>
+        </w:rPr>
+        <w:t>){</w:t>
+      </w:r>
+      <w:r>
+        <w:rPr>
+          <w:color w:val="EBEBEB"/>
+        </w:rPr>
+        <w:br/>
+        <w:t xml:space="preserve">        </w:t>
+      </w:r>
+      <w:r>
+        <w:rPr>
+          <w:b/>
+          <w:bCs/>
+          <w:color w:val="33CCFF"/>
+        </w:rPr>
+        <w:t>41</w:t>
+      </w:r>
+      <w:r>
+        <w:rPr>
+          <w:b/>
+          <w:bCs/>
+          <w:color w:val="ED864A"/>
+        </w:rPr>
+        <w:t>,</w:t>
+      </w:r>
+      <w:r>
+        <w:rPr>
+          <w:b/>
+          <w:bCs/>
+          <w:color w:val="33CCFF"/>
+        </w:rPr>
+        <w:t xml:space="preserve">43 </w:t>
+      </w:r>
+      <w:r>
+        <w:rPr>
+          <w:color w:val="EBEBEB"/>
+        </w:rPr>
+        <w:t xml:space="preserve">-&gt; </w:t>
+      </w:r>
+      <w:r>
+        <w:rPr>
+          <w:color w:val="54B33E"/>
+        </w:rPr>
+        <w:t>"tenemos disponibles"</w:t>
+      </w:r>
+      <w:r>
+        <w:rPr>
+          <w:color w:val="54B33E"/>
+        </w:rPr>
+        <w:br/>
+      </w:r>
+      <w:r>
+        <w:rPr>
+          <w:color w:val="54B33E"/>
+        </w:rPr>
+        <w:lastRenderedPageBreak/>
+        <w:t xml:space="preserve">        </w:t>
+      </w:r>
+      <w:r>
+        <w:rPr>
+          <w:b/>
+          <w:bCs/>
+          <w:color w:val="33CCFF"/>
+        </w:rPr>
+        <w:t>42</w:t>
+      </w:r>
+      <w:r>
+        <w:rPr>
+          <w:b/>
+          <w:bCs/>
+          <w:color w:val="ED864A"/>
+        </w:rPr>
+        <w:t>,</w:t>
+      </w:r>
+      <w:r>
+        <w:rPr>
+          <w:b/>
+          <w:bCs/>
+          <w:color w:val="33CCFF"/>
+        </w:rPr>
+        <w:t xml:space="preserve">44 </w:t>
+      </w:r>
+      <w:r>
+        <w:rPr>
+          <w:color w:val="EBEBEB"/>
+        </w:rPr>
+        <w:t xml:space="preserve">-&gt; </w:t>
+      </w:r>
+      <w:r>
+        <w:rPr>
+          <w:color w:val="54B33E"/>
+        </w:rPr>
+        <w:t>"casi no nos queda"</w:t>
+      </w:r>
+      <w:r>
+        <w:rPr>
+          <w:color w:val="54B33E"/>
+        </w:rPr>
+        <w:br/>
+        <w:t xml:space="preserve">        </w:t>
+      </w:r>
+      <w:r>
+        <w:rPr>
+          <w:b/>
+          <w:bCs/>
+          <w:color w:val="33CCFF"/>
+        </w:rPr>
+        <w:t xml:space="preserve">45 </w:t>
+      </w:r>
+      <w:r>
+        <w:rPr>
+          <w:color w:val="EBEBEB"/>
+        </w:rPr>
+        <w:t xml:space="preserve">-&gt; </w:t>
+      </w:r>
+      <w:r>
+        <w:rPr>
+          <w:color w:val="54B33E"/>
+        </w:rPr>
+        <w:t>"lo siento, no tenemos disponiblidad"</w:t>
+      </w:r>
+      <w:r>
+        <w:rPr>
+          <w:color w:val="54B33E"/>
+        </w:rPr>
+        <w:br/>
+        <w:t xml:space="preserve">        </w:t>
+      </w:r>
+      <w:r>
+        <w:rPr>
+          <w:color w:val="ED864A"/>
+        </w:rPr>
+        <w:t xml:space="preserve">else </w:t>
+      </w:r>
+      <w:r>
+        <w:rPr>
+          <w:color w:val="EBEBEB"/>
+        </w:rPr>
+        <w:t xml:space="preserve">-&gt; </w:t>
+      </w:r>
+      <w:r>
+        <w:rPr>
+          <w:color w:val="54B33E"/>
+        </w:rPr>
+        <w:t>"estos zapatos solo viene solo tallas de 41 a 45"</w:t>
+      </w:r>
+      <w:r>
+        <w:rPr>
+          <w:color w:val="54B33E"/>
+        </w:rPr>
+        <w:br/>
+        <w:t xml:space="preserve">    </w:t>
+      </w:r>
+      <w:r>
+        <w:rPr>
+          <w:color w:val="EBEBEB"/>
+        </w:rPr>
+        <w:t>}</w:t>
+      </w:r>
+      <w:r>
+        <w:rPr>
+          <w:color w:val="EBEBEB"/>
+        </w:rPr>
+        <w:br/>
+        <w:t xml:space="preserve">    </w:t>
+      </w:r>
+      <w:r>
+        <w:rPr>
+          <w:i/>
+          <w:iCs/>
+          <w:color w:val="EBEBEB"/>
+        </w:rPr>
+        <w:t>println</w:t>
+      </w:r>
+      <w:r>
+        <w:rPr>
+          <w:color w:val="EBEBEB"/>
+        </w:rPr>
+        <w:t>(</w:t>
+      </w:r>
+      <w:r>
+        <w:rPr>
+          <w:color w:val="FFFFFF"/>
+        </w:rPr>
+        <w:t>mensaje</w:t>
+      </w:r>
+      <w:r>
+        <w:rPr>
+          <w:color w:val="EBEBEB"/>
+        </w:rPr>
+        <w:t>)</w:t>
+      </w:r>
+    </w:p>
+    <w:p>
+      <w:pPr>
+        <w:spacing w:after="0" w:line="240" w:lineRule="auto"/>
+      </w:pPr>
+    </w:p>
+    <w:p>
+      <w:pPr>
+        <w:spacing w:after="0" w:line="240" w:lineRule="auto"/>
+      </w:pPr>
+      <w:r>
+        <w:t>El color simoliza el calor</w:t>
+      </w:r>
+    </w:p>
+    <w:p>
+      <w:pPr>
+        <w:spacing w:after="0" w:line="240" w:lineRule="auto"/>
+      </w:pPr>
+      <w:r>
+        <w:t>codigo desconocido, algo ha fallado</w:t>
+      </w:r>
+    </w:p>
+    <w:p>
+      <w:pPr>
+        <w:spacing w:after="0" w:line="240" w:lineRule="auto"/>
+      </w:pPr>
+      <w:r>
+        <w:t>tenemos disponibles</w:t>
+      </w:r>
+    </w:p>
+    <w:p>
+      <w:pPr>
+        <w:spacing w:after="0" w:line="240" w:lineRule="auto"/>
+      </w:pPr>
+    </w:p>
+    <w:p>
+      <w:pPr>
+        <w:pStyle w:val="Ttulo1"/>
+        <w:shd w:val="clear" w:color="auto" w:fill="121F3D"/>
+        <w:spacing w:before="161" w:beforeAutospacing="0" w:after="161" w:afterAutospacing="0"/>
+        <w:rPr>
+          <w:rFonts w:ascii="Roboto" w:hAnsi="Roboto"/>
+          <w:color w:val="EFF3F8"/>
+        </w:rPr>
+      </w:pPr>
+      <w:r>
+        <w:rPr>
+          <w:rFonts w:ascii="Roboto" w:hAnsi="Roboto"/>
+          <w:color w:val="EFF3F8"/>
+        </w:rPr>
+        <w:t>Bucles: While y Do While</w:t>
+      </w:r>
+    </w:p>
+    <w:p>
+      <w:pPr>
+        <w:spacing w:after="0" w:line="240" w:lineRule="auto"/>
+      </w:pPr>
+    </w:p>
+    <w:p>
+      <w:pPr>
+        <w:pStyle w:val="NormalWeb"/>
+        <w:shd w:val="clear" w:color="auto" w:fill="24385B"/>
+        <w:spacing w:before="0" w:beforeAutospacing="0" w:after="0" w:afterAutospacing="0"/>
+        <w:rPr>
+          <w:rFonts w:ascii="Roboto" w:hAnsi="Roboto"/>
+          <w:color w:val="EFF3F8"/>
+          <w:sz w:val="21"/>
+          <w:szCs w:val="21"/>
+        </w:rPr>
+      </w:pPr>
+      <w:r>
+        <w:rPr>
+          <w:rStyle w:val="Textoennegrita"/>
+          <w:rFonts w:ascii="Roboto" w:hAnsi="Roboto"/>
+          <w:color w:val="EFF3F8"/>
+          <w:sz w:val="21"/>
+          <w:szCs w:val="21"/>
+        </w:rPr>
+        <w:t>While :</w:t>
+      </w:r>
+      <w:r>
+        <w:rPr>
+          <w:rFonts w:ascii="Roboto" w:hAnsi="Roboto"/>
+          <w:color w:val="EFF3F8"/>
+          <w:sz w:val="21"/>
+          <w:szCs w:val="21"/>
+        </w:rPr>
+        <w:t> Vas de Viaje y el Chofer del autobus al Entrar te verefiva el ticket si Cumple las condiciones pasas y así va recorriendo los Viajeros hasta que encuentres un Viajero que no tenga boleto. Se para el Bus y termina</w:t>
+      </w:r>
+    </w:p>
+    <w:p>
+      <w:pPr>
+        <w:pStyle w:val="NormalWeb"/>
+        <w:shd w:val="clear" w:color="auto" w:fill="24385B"/>
+        <w:spacing w:before="0" w:beforeAutospacing="0" w:after="0" w:afterAutospacing="0"/>
+        <w:rPr>
+          <w:rFonts w:ascii="Roboto" w:hAnsi="Roboto"/>
+          <w:color w:val="EFF3F8"/>
+          <w:sz w:val="21"/>
+          <w:szCs w:val="21"/>
+        </w:rPr>
+      </w:pPr>
+      <w:r>
+        <w:rPr>
+          <w:rStyle w:val="Textoennegrita"/>
+          <w:rFonts w:ascii="Roboto" w:hAnsi="Roboto"/>
+          <w:color w:val="EFF3F8"/>
+          <w:sz w:val="21"/>
+          <w:szCs w:val="21"/>
+        </w:rPr>
+        <w:t>DoWhile</w:t>
+      </w:r>
+      <w:r>
+        <w:rPr>
+          <w:rFonts w:ascii="Roboto" w:hAnsi="Roboto"/>
+          <w:color w:val="EFF3F8"/>
+          <w:sz w:val="21"/>
+          <w:szCs w:val="21"/>
+        </w:rPr>
+        <w:t>: Vas de Viaje y el Chofer del autobus al Entrar te saluda y te deja pasar, Luego de eso se levanta y comienza a revisar los ticket si Cumple las condiciones pasas si no Encuentra el Viajero que no cumple y Se termina. Es decir Primero te deja Pasar Y Lugo te Evalua</w:t>
+      </w:r>
+    </w:p>
+    <w:p>
+      <w:pPr>
+        <w:spacing w:after="0" w:line="240" w:lineRule="auto"/>
+      </w:pPr>
+    </w:p>
+    <w:p>
+      <w:pPr>
+        <w:spacing w:after="0" w:line="240" w:lineRule="auto"/>
+      </w:pPr>
+    </w:p>
+    <w:p>
+      <w:pPr>
+        <w:pStyle w:val="HTMLconformatoprevio"/>
+        <w:shd w:val="clear" w:color="auto" w:fill="131314"/>
+        <w:rPr>
+          <w:color w:val="EBEBEB"/>
+        </w:rPr>
+      </w:pPr>
+      <w:r>
+        <w:rPr>
+          <w:color w:val="ED864A"/>
+        </w:rPr>
+        <w:t xml:space="preserve">fun </w:t>
+      </w:r>
+      <w:r>
+        <w:rPr>
+          <w:color w:val="FFCF40"/>
+        </w:rPr>
+        <w:t>main</w:t>
+      </w:r>
+      <w:r>
+        <w:rPr>
+          <w:color w:val="EBEBEB"/>
+        </w:rPr>
+        <w:t>(</w:t>
+      </w:r>
+      <w:r>
+        <w:rPr>
+          <w:color w:val="FFFFFF"/>
+        </w:rPr>
+        <w:t>args</w:t>
+      </w:r>
+      <w:r>
+        <w:rPr>
+          <w:color w:val="EBEBEB"/>
+        </w:rPr>
+        <w:t xml:space="preserve">: </w:t>
+      </w:r>
+      <w:r>
+        <w:rPr>
+          <w:color w:val="FFFFFF"/>
+        </w:rPr>
+        <w:t>Array</w:t>
+      </w:r>
+      <w:r>
+        <w:rPr>
+          <w:color w:val="EBEBEB"/>
+        </w:rPr>
+        <w:t>&lt;</w:t>
+      </w:r>
+      <w:r>
+        <w:rPr>
+          <w:color w:val="FFFFFF"/>
+        </w:rPr>
+        <w:t>String</w:t>
+      </w:r>
+      <w:r>
+        <w:rPr>
+          <w:color w:val="EBEBEB"/>
+        </w:rPr>
+        <w:t>&gt;) {</w:t>
+      </w:r>
+      <w:r>
+        <w:rPr>
+          <w:color w:val="EBEBEB"/>
+        </w:rPr>
+        <w:br/>
+        <w:t xml:space="preserve">    </w:t>
+      </w:r>
+      <w:r>
+        <w:rPr>
+          <w:color w:val="ED864A"/>
+        </w:rPr>
+        <w:t xml:space="preserve">var </w:t>
+      </w:r>
+      <w:r>
+        <w:rPr>
+          <w:color w:val="FFFFFF"/>
+        </w:rPr>
+        <w:t xml:space="preserve">contador </w:t>
+      </w:r>
+      <w:r>
+        <w:rPr>
+          <w:color w:val="EBEBEB"/>
+        </w:rPr>
+        <w:t xml:space="preserve">= </w:t>
+      </w:r>
+      <w:r>
+        <w:rPr>
+          <w:b/>
+          <w:bCs/>
+          <w:color w:val="33CCFF"/>
+        </w:rPr>
+        <w:t>10</w:t>
+      </w:r>
+      <w:r>
+        <w:rPr>
+          <w:b/>
+          <w:bCs/>
+          <w:color w:val="33CCFF"/>
+        </w:rPr>
+        <w:br/>
+        <w:t xml:space="preserve">    </w:t>
+      </w:r>
+      <w:r>
+        <w:rPr>
+          <w:color w:val="ED864A"/>
+        </w:rPr>
+        <w:t xml:space="preserve">while </w:t>
+      </w:r>
+      <w:r>
+        <w:rPr>
+          <w:color w:val="EBEBEB"/>
+        </w:rPr>
+        <w:t>(</w:t>
+      </w:r>
+      <w:r>
+        <w:rPr>
+          <w:color w:val="FFFFFF"/>
+        </w:rPr>
+        <w:t xml:space="preserve">contador </w:t>
+      </w:r>
+      <w:r>
+        <w:rPr>
+          <w:color w:val="EBEBEB"/>
+        </w:rPr>
+        <w:t xml:space="preserve">&gt; </w:t>
+      </w:r>
+      <w:r>
+        <w:rPr>
+          <w:b/>
+          <w:bCs/>
+          <w:color w:val="33CCFF"/>
+        </w:rPr>
+        <w:t>0</w:t>
+      </w:r>
+      <w:r>
+        <w:rPr>
+          <w:color w:val="EBEBEB"/>
+        </w:rPr>
+        <w:t>){</w:t>
+      </w:r>
+      <w:r>
+        <w:rPr>
+          <w:color w:val="EBEBEB"/>
+        </w:rPr>
+        <w:br/>
+        <w:t xml:space="preserve">        </w:t>
+      </w:r>
+      <w:r>
+        <w:rPr>
+          <w:i/>
+          <w:iCs/>
+          <w:color w:val="EBEBEB"/>
+        </w:rPr>
+        <w:t>println</w:t>
+      </w:r>
+      <w:r>
+        <w:rPr>
+          <w:color w:val="EBEBEB"/>
+        </w:rPr>
+        <w:t>(</w:t>
+      </w:r>
+      <w:r>
+        <w:rPr>
+          <w:color w:val="54B33E"/>
+        </w:rPr>
+        <w:t xml:space="preserve">"el valor de ocntador es </w:t>
+      </w:r>
+      <w:r>
+        <w:rPr>
+          <w:color w:val="ED864A"/>
+        </w:rPr>
+        <w:t>$</w:t>
+      </w:r>
+      <w:r>
+        <w:rPr>
+          <w:color w:val="FFFFFF"/>
+        </w:rPr>
+        <w:t xml:space="preserve">contador </w:t>
+      </w:r>
+      <w:r>
+        <w:rPr>
+          <w:color w:val="54B33E"/>
+        </w:rPr>
+        <w:t>"</w:t>
+      </w:r>
+      <w:r>
+        <w:rPr>
+          <w:color w:val="EBEBEB"/>
+        </w:rPr>
+        <w:t>)</w:t>
+      </w:r>
+      <w:r>
+        <w:rPr>
+          <w:color w:val="EBEBEB"/>
+        </w:rPr>
+        <w:br/>
+        <w:t xml:space="preserve">        </w:t>
+      </w:r>
+      <w:r>
+        <w:rPr>
+          <w:color w:val="FFFFFF"/>
+        </w:rPr>
+        <w:t>contador</w:t>
+      </w:r>
+      <w:r>
+        <w:rPr>
+          <w:color w:val="EBEBEB"/>
+        </w:rPr>
+        <w:t>--</w:t>
+      </w:r>
+      <w:r>
+        <w:rPr>
+          <w:color w:val="EBEBEB"/>
+        </w:rPr>
+        <w:br/>
+        <w:t xml:space="preserve">    }</w:t>
+      </w:r>
+      <w:r>
+        <w:rPr>
+          <w:color w:val="EBEBEB"/>
+        </w:rPr>
+        <w:br/>
+      </w:r>
+      <w:r>
+        <w:rPr>
+          <w:color w:val="EBEBEB"/>
+        </w:rPr>
+        <w:br/>
+        <w:t xml:space="preserve">    </w:t>
+      </w:r>
+      <w:r>
+        <w:rPr>
+          <w:color w:val="ED864A"/>
+        </w:rPr>
+        <w:t xml:space="preserve">do </w:t>
+      </w:r>
+      <w:r>
+        <w:rPr>
+          <w:color w:val="EBEBEB"/>
+        </w:rPr>
+        <w:t>{</w:t>
+      </w:r>
+      <w:r>
+        <w:rPr>
+          <w:color w:val="EBEBEB"/>
+        </w:rPr>
+        <w:br/>
+        <w:t xml:space="preserve">        </w:t>
+      </w:r>
+      <w:r>
+        <w:rPr>
+          <w:i/>
+          <w:iCs/>
+          <w:color w:val="EBEBEB"/>
+        </w:rPr>
+        <w:t>println</w:t>
+      </w:r>
+      <w:r>
+        <w:rPr>
+          <w:color w:val="EBEBEB"/>
+        </w:rPr>
+        <w:t>()</w:t>
+      </w:r>
+      <w:r>
+        <w:rPr>
+          <w:color w:val="EBEBEB"/>
+        </w:rPr>
+        <w:br/>
+        <w:t xml:space="preserve">        </w:t>
+      </w:r>
+      <w:r>
+        <w:rPr>
+          <w:i/>
+          <w:iCs/>
+          <w:color w:val="EBEBEB"/>
+        </w:rPr>
+        <w:t>println</w:t>
+      </w:r>
+      <w:r>
+        <w:rPr>
+          <w:color w:val="EBEBEB"/>
+        </w:rPr>
+        <w:t>(</w:t>
+      </w:r>
+      <w:r>
+        <w:rPr>
+          <w:color w:val="54B33E"/>
+        </w:rPr>
+        <w:t>"generando numero aleatorio.."</w:t>
+      </w:r>
+      <w:r>
+        <w:rPr>
+          <w:color w:val="EBEBEB"/>
+        </w:rPr>
+        <w:t>)</w:t>
+      </w:r>
+      <w:r>
+        <w:rPr>
+          <w:color w:val="EBEBEB"/>
+        </w:rPr>
+        <w:br/>
+        <w:t xml:space="preserve">        </w:t>
+      </w:r>
+      <w:r>
+        <w:rPr>
+          <w:color w:val="ED864A"/>
+        </w:rPr>
+        <w:t xml:space="preserve">val </w:t>
+      </w:r>
+      <w:r>
+        <w:rPr>
+          <w:color w:val="FFFFFF"/>
+        </w:rPr>
+        <w:t xml:space="preserve">numeroAleatorio </w:t>
+      </w:r>
+      <w:r>
+        <w:rPr>
+          <w:color w:val="EBEBEB"/>
+        </w:rPr>
+        <w:t>= (</w:t>
+      </w:r>
+      <w:r>
+        <w:rPr>
+          <w:b/>
+          <w:bCs/>
+          <w:color w:val="33CCFF"/>
+        </w:rPr>
+        <w:t>0</w:t>
+      </w:r>
+      <w:r>
+        <w:rPr>
+          <w:color w:val="EBEBEB"/>
+        </w:rPr>
+        <w:t>..</w:t>
+      </w:r>
+      <w:r>
+        <w:rPr>
+          <w:b/>
+          <w:bCs/>
+          <w:color w:val="33CCFF"/>
+        </w:rPr>
+        <w:t>100</w:t>
+      </w:r>
+      <w:r>
+        <w:rPr>
+          <w:color w:val="EBEBEB"/>
+        </w:rPr>
+        <w:t>).</w:t>
+      </w:r>
+      <w:r>
+        <w:rPr>
+          <w:i/>
+          <w:iCs/>
+          <w:color w:val="FFC66D"/>
+        </w:rPr>
+        <w:t>random</w:t>
+      </w:r>
+      <w:r>
+        <w:rPr>
+          <w:color w:val="EBEBEB"/>
+        </w:rPr>
+        <w:t>()</w:t>
+      </w:r>
+      <w:r>
+        <w:rPr>
+          <w:color w:val="EBEBEB"/>
+        </w:rPr>
+        <w:br/>
+        <w:t xml:space="preserve">        </w:t>
+      </w:r>
+      <w:r>
+        <w:rPr>
+          <w:i/>
+          <w:iCs/>
+          <w:color w:val="EBEBEB"/>
+        </w:rPr>
+        <w:t>println</w:t>
+      </w:r>
+      <w:r>
+        <w:rPr>
+          <w:color w:val="EBEBEB"/>
+        </w:rPr>
+        <w:t>(</w:t>
+      </w:r>
+      <w:r>
+        <w:rPr>
+          <w:color w:val="54B33E"/>
+        </w:rPr>
+        <w:t xml:space="preserve">"el numero generado es </w:t>
+      </w:r>
+      <w:r>
+        <w:rPr>
+          <w:color w:val="ED864A"/>
+        </w:rPr>
+        <w:t>$</w:t>
+      </w:r>
+      <w:r>
+        <w:rPr>
+          <w:color w:val="FFFFFF"/>
+        </w:rPr>
+        <w:t>numeroAleatorio</w:t>
+      </w:r>
+      <w:r>
+        <w:rPr>
+          <w:color w:val="54B33E"/>
+        </w:rPr>
+        <w:t>"</w:t>
+      </w:r>
+      <w:r>
+        <w:rPr>
+          <w:color w:val="EBEBEB"/>
+        </w:rPr>
+        <w:t>)</w:t>
+      </w:r>
+      <w:r>
+        <w:rPr>
+          <w:color w:val="EBEBEB"/>
+        </w:rPr>
+        <w:br/>
+        <w:t xml:space="preserve">    } </w:t>
+      </w:r>
+      <w:r>
+        <w:rPr>
+          <w:color w:val="ED864A"/>
+        </w:rPr>
+        <w:t xml:space="preserve">while </w:t>
+      </w:r>
+      <w:r>
+        <w:rPr>
+          <w:color w:val="EBEBEB"/>
+        </w:rPr>
+        <w:t>(</w:t>
+      </w:r>
+      <w:r>
+        <w:rPr>
+          <w:color w:val="FFFFFF"/>
+        </w:rPr>
+        <w:t xml:space="preserve">numeroAleatorio </w:t>
+      </w:r>
+      <w:r>
+        <w:rPr>
+          <w:color w:val="EBEBEB"/>
+        </w:rPr>
+        <w:t xml:space="preserve">&gt; </w:t>
+      </w:r>
+      <w:r>
+        <w:rPr>
+          <w:b/>
+          <w:bCs/>
+          <w:color w:val="33CCFF"/>
+        </w:rPr>
+        <w:t>50</w:t>
+      </w:r>
+      <w:r>
+        <w:rPr>
+          <w:color w:val="EBEBEB"/>
+        </w:rPr>
+        <w:t>)</w:t>
+      </w:r>
+      <w:r>
+        <w:rPr>
+          <w:color w:val="EBEBEB"/>
+        </w:rPr>
+        <w:br/>
+      </w:r>
+      <w:r>
+        <w:rPr>
+          <w:color w:val="EBEBEB"/>
+        </w:rPr>
+        <w:br/>
+        <w:t>}</w:t>
+      </w:r>
+    </w:p>
+    <w:p>
+      <w:pPr>
+        <w:spacing w:after="0" w:line="240" w:lineRule="auto"/>
+      </w:pPr>
+    </w:p>
+    <w:p>
+      <w:pPr>
+        <w:spacing w:after="0" w:line="240" w:lineRule="auto"/>
+      </w:pPr>
+      <w:r>
+        <w:t xml:space="preserve">el valor de ocntador es 10 </w:t>
+      </w:r>
+    </w:p>
+    <w:p>
+      <w:pPr>
+        <w:spacing w:after="0" w:line="240" w:lineRule="auto"/>
+      </w:pPr>
+      <w:r>
+        <w:t xml:space="preserve">el valor de ocntador es 9 </w:t>
+      </w:r>
+    </w:p>
+    <w:p>
+      <w:pPr>
+        <w:spacing w:after="0" w:line="240" w:lineRule="auto"/>
+      </w:pPr>
+      <w:r>
+        <w:t xml:space="preserve">el valor de ocntador es 8 </w:t>
+      </w:r>
+    </w:p>
+    <w:p>
+      <w:pPr>
+        <w:spacing w:after="0" w:line="240" w:lineRule="auto"/>
+      </w:pPr>
+      <w:r>
+        <w:t xml:space="preserve">el valor de ocntador es 7 </w:t>
+      </w:r>
+    </w:p>
+    <w:p>
+      <w:pPr>
+        <w:spacing w:after="0" w:line="240" w:lineRule="auto"/>
+      </w:pPr>
+      <w:r>
+        <w:t xml:space="preserve">el valor de ocntador es 6 </w:t>
+      </w:r>
+    </w:p>
+    <w:p>
+      <w:pPr>
+        <w:spacing w:after="0" w:line="240" w:lineRule="auto"/>
+      </w:pPr>
+      <w:r>
+        <w:t xml:space="preserve">el valor de ocntador es 5 </w:t>
+      </w:r>
+    </w:p>
+    <w:p>
+      <w:pPr>
+        <w:spacing w:after="0" w:line="240" w:lineRule="auto"/>
+      </w:pPr>
+      <w:r>
+        <w:t xml:space="preserve">el valor de ocntador es 4 </w:t>
+      </w:r>
+    </w:p>
+    <w:p>
+      <w:pPr>
+        <w:spacing w:after="0" w:line="240" w:lineRule="auto"/>
+      </w:pPr>
+      <w:r>
+        <w:t xml:space="preserve">el valor de ocntador es 3 </w:t>
+      </w:r>
+    </w:p>
+    <w:p>
+      <w:pPr>
+        <w:spacing w:after="0" w:line="240" w:lineRule="auto"/>
+      </w:pPr>
+      <w:r>
+        <w:t xml:space="preserve">el valor de ocntador es 2 </w:t>
+      </w:r>
+    </w:p>
+    <w:p>
+      <w:pPr>
+        <w:spacing w:after="0" w:line="240" w:lineRule="auto"/>
+      </w:pPr>
+      <w:r>
+        <w:t xml:space="preserve">el valor de ocntador es 1 </w:t>
+      </w:r>
+    </w:p>
+    <w:p>
+      <w:pPr>
+        <w:spacing w:after="0" w:line="240" w:lineRule="auto"/>
+      </w:pPr>
+    </w:p>
+    <w:p>
+      <w:pPr>
+        <w:spacing w:after="0" w:line="240" w:lineRule="auto"/>
+      </w:pPr>
+      <w:r>
+        <w:t>generando numero aleatorio..</w:t>
+      </w:r>
+    </w:p>
+    <w:p>
+      <w:pPr>
+        <w:spacing w:after="0" w:line="240" w:lineRule="auto"/>
+      </w:pPr>
+      <w:r>
+        <w:t>el numero generado es 64</w:t>
+      </w:r>
+    </w:p>
+    <w:p>
+      <w:pPr>
+        <w:spacing w:after="0" w:line="240" w:lineRule="auto"/>
+      </w:pPr>
+    </w:p>
+    <w:p>
+      <w:pPr>
+        <w:spacing w:after="0" w:line="240" w:lineRule="auto"/>
+      </w:pPr>
+      <w:r>
+        <w:lastRenderedPageBreak/>
+        <w:t>generando numero aleatorio..</w:t>
+      </w:r>
+    </w:p>
+    <w:p>
+      <w:pPr>
+        <w:spacing w:after="0" w:line="240" w:lineRule="auto"/>
+      </w:pPr>
+      <w:r>
+        <w:t>el numero generado es 69</w:t>
+      </w:r>
+    </w:p>
+    <w:p>
+      <w:pPr>
+        <w:spacing w:after="0" w:line="240" w:lineRule="auto"/>
+      </w:pPr>
+    </w:p>
+    <w:p>
+      <w:pPr>
+        <w:spacing w:after="0" w:line="240" w:lineRule="auto"/>
+      </w:pPr>
+      <w:r>
+        <w:t>generando numero aleatorio..</w:t>
+      </w:r>
+    </w:p>
+    <w:p>
+      <w:pPr>
+        <w:spacing w:after="0" w:line="240" w:lineRule="auto"/>
+      </w:pPr>
+      <w:r>
+        <w:t>el numero generado es 78</w:t>
+      </w:r>
+    </w:p>
+    <w:p>
+      <w:pPr>
+        <w:spacing w:after="0" w:line="240" w:lineRule="auto"/>
+      </w:pPr>
+    </w:p>
+    <w:p>
+      <w:pPr>
+        <w:spacing w:after="0" w:line="240" w:lineRule="auto"/>
+      </w:pPr>
+      <w:r>
+        <w:t>generando numero aleatorio..</w:t>
+      </w:r>
+    </w:p>
+    <w:p>
+      <w:pPr>
+        <w:spacing w:after="0" w:line="240" w:lineRule="auto"/>
+      </w:pPr>
+      <w:r>
+        <w:t>el numero generado es 29</w:t>
+      </w:r>
+    </w:p>
+    <w:p>
+      <w:pPr>
+        <w:spacing w:after="0" w:line="240" w:lineRule="auto"/>
+      </w:pPr>
+    </w:p>
+    <w:p>
+      <w:pPr>
+        <w:pStyle w:val="Ttulo1"/>
+        <w:shd w:val="clear" w:color="auto" w:fill="121F3D"/>
+        <w:spacing w:before="161" w:beforeAutospacing="0" w:after="161" w:afterAutospacing="0"/>
+        <w:rPr>
+          <w:rFonts w:ascii="Roboto" w:hAnsi="Roboto"/>
+          <w:color w:val="EFF3F8"/>
+        </w:rPr>
+      </w:pPr>
+      <w:r>
+        <w:rPr>
+          <w:rFonts w:ascii="Roboto" w:hAnsi="Roboto"/>
+          <w:color w:val="EFF3F8"/>
+        </w:rPr>
+        <w:t>Ciclos</w:t>
+      </w:r>
+    </w:p>
+    <w:p>
+      <w:pPr>
+        <w:spacing w:after="0" w:line="240" w:lineRule="auto"/>
+      </w:pPr>
+      <w:r>
+        <w:rPr>
+          <w:noProof/>
+        </w:rPr>
+        <w:drawing>
+          <wp:inline distT="0" distB="0" distL="0" distR="0" wp14:anchorId="43E3F96D" wp14:editId="5C3FECFB">
+            <wp:extent cx="5612130" cy="4375150"/>
+            <wp:effectExtent l="0" t="0" r="7620" b="6350"/>
+            <wp:docPr id="9" name="Imagen 9" descr="Preview"/>
+            <wp:cNvGraphicFramePr>
+              <a:graphicFrameLocks xmlns:a="http://schemas.openxmlformats.org/drawingml/2006/main" noChangeAspect="1"/>
+            </wp:cNvGraphicFramePr>
+            <a:graphic xmlns:a="http://schemas.openxmlformats.org/drawingml/2006/main">
+              <a:graphicData uri="http://schemas.openxmlformats.org/drawingml/2006/picture">
+                <pic:pic xmlns:pic="http://schemas.openxmlformats.org/drawingml/2006/picture">
+                  <pic:nvPicPr>
+                    <pic:cNvPr id="0" name="Picture 1" descr="Preview"/>
+                    <pic:cNvPicPr>
+                      <a:picLocks noChangeAspect="1" noChangeArrowheads="1"/>
+                    </pic:cNvPicPr>
+                  </pic:nvPicPr>
+                  <pic:blipFill>
+                    <a:blip r:embed="rId13">
+                      <a:extLst>
+                        <a:ext uri="{28A0092B-C50C-407E-A947-70E740481C1C}">
+                          <a14:useLocalDpi xmlns:a14="http://schemas.microsoft.com/office/drawing/2010/main" val="0"/>
+                        </a:ext>
+                      </a:extLst>
+                    </a:blip>
+                    <a:srcRect/>
+                    <a:stretch>
+                      <a:fillRect/>
+                    </a:stretch>
+                  </pic:blipFill>
+                  <pic:spPr bwMode="auto">
+                    <a:xfrm>
+                      <a:off x="0" y="0"/>
+                      <a:ext cx="5612130" cy="4375150"/>
+                    </a:xfrm>
+                    <a:prstGeom prst="rect">
+                      <a:avLst/>
+                    </a:prstGeom>
+                    <a:noFill/>
+                    <a:ln>
+                      <a:noFill/>
+                    </a:ln>
+                  </pic:spPr>
+                </pic:pic>
+              </a:graphicData>
+            </a:graphic>
+          </wp:inline>
+        </w:drawing>
+      </w:r>
+    </w:p>
+    <w:p>
+      <w:pPr>
+        <w:spacing w:after="0" w:line="240" w:lineRule="auto"/>
+      </w:pPr>
+      <w:r>
+        <w:rPr>
+          <w:noProof/>
+        </w:rPr>
+        <w:lastRenderedPageBreak/>
+        <w:drawing>
+          <wp:inline distT="0" distB="0" distL="0" distR="0" wp14:anchorId="46262504" wp14:editId="2DF38381">
+            <wp:extent cx="5612130" cy="2707640"/>
+            <wp:effectExtent l="0" t="0" r="7620" b="0"/>
+            <wp:docPr id="10" name="Imagen 10" descr="Preview"/>
+            <wp:cNvGraphicFramePr>
+              <a:graphicFrameLocks xmlns:a="http://schemas.openxmlformats.org/drawingml/2006/main" noChangeAspect="1"/>
+            </wp:cNvGraphicFramePr>
+            <a:graphic xmlns:a="http://schemas.openxmlformats.org/drawingml/2006/main">
+              <a:graphicData uri="http://schemas.openxmlformats.org/drawingml/2006/picture">
+                <pic:pic xmlns:pic="http://schemas.openxmlformats.org/drawingml/2006/picture">
+                  <pic:nvPicPr>
+                    <pic:cNvPr id="0" name="Picture 3" descr="Preview"/>
+                    <pic:cNvPicPr>
+                      <a:picLocks noChangeAspect="1" noChangeArrowheads="1"/>
+                    </pic:cNvPicPr>
+                  </pic:nvPicPr>
+                  <pic:blipFill>
+                    <a:blip r:embed="rId14">
+                      <a:extLst>
+                        <a:ext uri="{28A0092B-C50C-407E-A947-70E740481C1C}">
+                          <a14:useLocalDpi xmlns:a14="http://schemas.microsoft.com/office/drawing/2010/main" val="0"/>
+                        </a:ext>
+                      </a:extLst>
+                    </a:blip>
+                    <a:srcRect/>
+                    <a:stretch>
+                      <a:fillRect/>
+                    </a:stretch>
+                  </pic:blipFill>
+                  <pic:spPr bwMode="auto">
+                    <a:xfrm>
+                      <a:off x="0" y="0"/>
+                      <a:ext cx="5612130" cy="2707640"/>
+                    </a:xfrm>
+                    <a:prstGeom prst="rect">
+                      <a:avLst/>
+                    </a:prstGeom>
+                    <a:noFill/>
+                    <a:ln>
+                      <a:noFill/>
+                    </a:ln>
+                  </pic:spPr>
+                </pic:pic>
+              </a:graphicData>
+            </a:graphic>
+          </wp:inline>
+        </w:drawing>
+      </w:r>
+    </w:p>
+    <w:p>
+      <w:pPr>
+        <w:spacing w:after="0" w:line="240" w:lineRule="auto"/>
+      </w:pPr>
+      <w:r>
+        <w:rPr>
+          <w:noProof/>
+        </w:rPr>
+        <w:drawing>
+          <wp:inline distT="0" distB="0" distL="0" distR="0" wp14:anchorId="308AD3FB" wp14:editId="7324D86A">
+            <wp:extent cx="5612130" cy="2985770"/>
+            <wp:effectExtent l="0" t="0" r="7620" b="5080"/>
+            <wp:docPr id="11" name="Imagen 11" descr="Preview"/>
+            <wp:cNvGraphicFramePr>
+              <a:graphicFrameLocks xmlns:a="http://schemas.openxmlformats.org/drawingml/2006/main" noChangeAspect="1"/>
+            </wp:cNvGraphicFramePr>
+            <a:graphic xmlns:a="http://schemas.openxmlformats.org/drawingml/2006/main">
+              <a:graphicData uri="http://schemas.openxmlformats.org/drawingml/2006/picture">
+                <pic:pic xmlns:pic="http://schemas.openxmlformats.org/drawingml/2006/picture">
+                  <pic:nvPicPr>
+                    <pic:cNvPr id="0" name="Picture 5" descr="Preview"/>
+                    <pic:cNvPicPr>
+                      <a:picLocks noChangeAspect="1" noChangeArrowheads="1"/>
+                    </pic:cNvPicPr>
+                  </pic:nvPicPr>
+                  <pic:blipFill>
+                    <a:blip r:embed="rId15">
+                      <a:extLst>
+                        <a:ext uri="{28A0092B-C50C-407E-A947-70E740481C1C}">
+                          <a14:useLocalDpi xmlns:a14="http://schemas.microsoft.com/office/drawing/2010/main" val="0"/>
+                        </a:ext>
+                      </a:extLst>
+                    </a:blip>
+                    <a:srcRect/>
+                    <a:stretch>
+                      <a:fillRect/>
+                    </a:stretch>
+                  </pic:blipFill>
+                  <pic:spPr bwMode="auto">
+                    <a:xfrm>
+                      <a:off x="0" y="0"/>
+                      <a:ext cx="5612130" cy="2985770"/>
+                    </a:xfrm>
+                    <a:prstGeom prst="rect">
+                      <a:avLst/>
+                    </a:prstGeom>
+                    <a:noFill/>
+                    <a:ln>
+                      <a:noFill/>
+                    </a:ln>
+                  </pic:spPr>
+                </pic:pic>
+              </a:graphicData>
+            </a:graphic>
+          </wp:inline>
+        </w:drawing>
+      </w:r>
+    </w:p>
+    <w:p>
+      <w:pPr>
+        <w:spacing w:after="0" w:line="240" w:lineRule="auto"/>
+      </w:pPr>
+      <w:r>
+        <w:rPr>
+          <w:noProof/>
+        </w:rPr>
+        <w:lastRenderedPageBreak/>
+        <w:drawing>
+          <wp:inline distT="0" distB="0" distL="0" distR="0" wp14:anchorId="11489710" wp14:editId="1F2BBBEF">
+            <wp:extent cx="5612130" cy="5275580"/>
+            <wp:effectExtent l="0" t="0" r="7620" b="1270"/>
+            <wp:docPr id="12" name="Imagen 12" descr="Preview"/>
+            <wp:cNvGraphicFramePr>
+              <a:graphicFrameLocks xmlns:a="http://schemas.openxmlformats.org/drawingml/2006/main" noChangeAspect="1"/>
+            </wp:cNvGraphicFramePr>
+            <a:graphic xmlns:a="http://schemas.openxmlformats.org/drawingml/2006/main">
+              <a:graphicData uri="http://schemas.openxmlformats.org/drawingml/2006/picture">
+                <pic:pic xmlns:pic="http://schemas.openxmlformats.org/drawingml/2006/picture">
+                  <pic:nvPicPr>
+                    <pic:cNvPr id="0" name="Picture 7" descr="Preview"/>
+                    <pic:cNvPicPr>
+                      <a:picLocks noChangeAspect="1" noChangeArrowheads="1"/>
+                    </pic:cNvPicPr>
+                  </pic:nvPicPr>
+                  <pic:blipFill>
+                    <a:blip r:embed="rId16">
+                      <a:extLst>
+                        <a:ext uri="{28A0092B-C50C-407E-A947-70E740481C1C}">
+                          <a14:useLocalDpi xmlns:a14="http://schemas.microsoft.com/office/drawing/2010/main" val="0"/>
+                        </a:ext>
+                      </a:extLst>
+                    </a:blip>
+                    <a:srcRect/>
+                    <a:stretch>
+                      <a:fillRect/>
+                    </a:stretch>
+                  </pic:blipFill>
+                  <pic:spPr bwMode="auto">
+                    <a:xfrm>
+                      <a:off x="0" y="0"/>
+                      <a:ext cx="5612130" cy="5275580"/>
+                    </a:xfrm>
+                    <a:prstGeom prst="rect">
+                      <a:avLst/>
+                    </a:prstGeom>
+                    <a:noFill/>
+                    <a:ln>
+                      <a:noFill/>
+                    </a:ln>
+                  </pic:spPr>
+                </pic:pic>
+              </a:graphicData>
+            </a:graphic>
+          </wp:inline>
+        </w:drawing>
+      </w:r>
+    </w:p>
+    <w:p>
+      <w:pPr>
+        <w:spacing w:after="0" w:line="240" w:lineRule="auto"/>
+      </w:pPr>
+      <w:r>
+        <w:rPr>
+          <w:noProof/>
+        </w:rPr>
+        <w:lastRenderedPageBreak/>
+        <w:drawing>
+          <wp:inline distT="0" distB="0" distL="0" distR="0" wp14:anchorId="67108B83" wp14:editId="2C835DBA">
+            <wp:extent cx="5612130" cy="4540885"/>
+            <wp:effectExtent l="0" t="0" r="7620" b="0"/>
+            <wp:docPr id="13" name="Imagen 13" descr="Preview"/>
+            <wp:cNvGraphicFramePr>
+              <a:graphicFrameLocks xmlns:a="http://schemas.openxmlformats.org/drawingml/2006/main" noChangeAspect="1"/>
+            </wp:cNvGraphicFramePr>
+            <a:graphic xmlns:a="http://schemas.openxmlformats.org/drawingml/2006/main">
+              <a:graphicData uri="http://schemas.openxmlformats.org/drawingml/2006/picture">
+                <pic:pic xmlns:pic="http://schemas.openxmlformats.org/drawingml/2006/picture">
+                  <pic:nvPicPr>
+                    <pic:cNvPr id="0" name="Picture 9" descr="Preview"/>
+                    <pic:cNvPicPr>
+                      <a:picLocks noChangeAspect="1" noChangeArrowheads="1"/>
+                    </pic:cNvPicPr>
+                  </pic:nvPicPr>
+                  <pic:blipFill>
+                    <a:blip r:embed="rId17">
+                      <a:extLst>
+                        <a:ext uri="{28A0092B-C50C-407E-A947-70E740481C1C}">
+                          <a14:useLocalDpi xmlns:a14="http://schemas.microsoft.com/office/drawing/2010/main" val="0"/>
+                        </a:ext>
+                      </a:extLst>
+                    </a:blip>
+                    <a:srcRect/>
+                    <a:stretch>
+                      <a:fillRect/>
+                    </a:stretch>
+                  </pic:blipFill>
+                  <pic:spPr bwMode="auto">
+                    <a:xfrm>
+                      <a:off x="0" y="0"/>
+                      <a:ext cx="5612130" cy="4540885"/>
+                    </a:xfrm>
+                    <a:prstGeom prst="rect">
+                      <a:avLst/>
+                    </a:prstGeom>
+                    <a:noFill/>
+                    <a:ln>
+                      <a:noFill/>
+                    </a:ln>
+                  </pic:spPr>
+                </pic:pic>
+              </a:graphicData>
+            </a:graphic>
+          </wp:inline>
+        </w:drawing>
+      </w:r>
+    </w:p>
+    <w:p>
+      <w:pPr>
+        <w:pStyle w:val="HTMLconformatoprevio"/>
+        <w:shd w:val="clear" w:color="auto" w:fill="131314"/>
+        <w:rPr>
+          <w:color w:val="EBEBEB"/>
+        </w:rPr>
+      </w:pPr>
+      <w:r>
+        <w:rPr>
+          <w:color w:val="ED864A"/>
+        </w:rPr>
+        <w:t xml:space="preserve">fun </w:t>
+      </w:r>
+      <w:r>
+        <w:rPr>
+          <w:color w:val="FFCF40"/>
+        </w:rPr>
+        <w:t>main</w:t>
+      </w:r>
+      <w:r>
+        <w:rPr>
+          <w:color w:val="EBEBEB"/>
+        </w:rPr>
+        <w:t>(</w:t>
+      </w:r>
+      <w:r>
+        <w:rPr>
+          <w:color w:val="FFFFFF"/>
+        </w:rPr>
+        <w:t>args</w:t>
+      </w:r>
+      <w:r>
+        <w:rPr>
+          <w:color w:val="EBEBEB"/>
+        </w:rPr>
+        <w:t xml:space="preserve">: </w:t>
+      </w:r>
+      <w:r>
+        <w:rPr>
+          <w:color w:val="FFFFFF"/>
+        </w:rPr>
+        <w:t>Array</w:t>
+      </w:r>
+      <w:r>
+        <w:rPr>
+          <w:color w:val="EBEBEB"/>
+        </w:rPr>
+        <w:t>&lt;</w:t>
+      </w:r>
+      <w:r>
+        <w:rPr>
+          <w:color w:val="FFFFFF"/>
+        </w:rPr>
+        <w:t>String</w:t>
+      </w:r>
+      <w:r>
+        <w:rPr>
+          <w:color w:val="EBEBEB"/>
+        </w:rPr>
+        <w:t>&gt;){</w:t>
+      </w:r>
+      <w:r>
+        <w:rPr>
+          <w:color w:val="EBEBEB"/>
+        </w:rPr>
+        <w:br/>
+        <w:t xml:space="preserve">    </w:t>
+      </w:r>
+      <w:r>
+        <w:rPr>
+          <w:color w:val="7EC3E6"/>
+        </w:rPr>
+        <w:t>//for: ciclo for permite ejecutar un codigo para cada elemento de lista que creamos</w:t>
+      </w:r>
+      <w:r>
+        <w:rPr>
+          <w:color w:val="7EC3E6"/>
+        </w:rPr>
+        <w:br/>
+        <w:t xml:space="preserve">    </w:t>
+      </w:r>
+      <w:r>
+        <w:rPr>
+          <w:color w:val="ED864A"/>
+        </w:rPr>
+        <w:t xml:space="preserve">val </w:t>
+      </w:r>
+      <w:r>
+        <w:rPr>
+          <w:color w:val="FFFFFF"/>
+        </w:rPr>
+        <w:t xml:space="preserve">listaDeFrutas </w:t>
+      </w:r>
+      <w:r>
+        <w:rPr>
+          <w:color w:val="EBEBEB"/>
+        </w:rPr>
+        <w:t xml:space="preserve">= </w:t>
+      </w:r>
+      <w:r>
+        <w:rPr>
+          <w:i/>
+          <w:iCs/>
+          <w:color w:val="EBEBEB"/>
+        </w:rPr>
+        <w:t>listOf</w:t>
+      </w:r>
+      <w:r>
+        <w:rPr>
+          <w:color w:val="EBEBEB"/>
+        </w:rPr>
+        <w:t>(</w:t>
+      </w:r>
+      <w:r>
+        <w:rPr>
+          <w:color w:val="54B33E"/>
+        </w:rPr>
+        <w:t>"Manzana"</w:t>
+      </w:r>
+      <w:r>
+        <w:rPr>
+          <w:b/>
+          <w:bCs/>
+          <w:color w:val="ED864A"/>
+        </w:rPr>
+        <w:t xml:space="preserve">, </w:t>
+      </w:r>
+      <w:r>
+        <w:rPr>
+          <w:color w:val="54B33E"/>
+        </w:rPr>
+        <w:t>"Pera"</w:t>
+      </w:r>
+      <w:r>
+        <w:rPr>
+          <w:b/>
+          <w:bCs/>
+          <w:color w:val="ED864A"/>
+        </w:rPr>
+        <w:t xml:space="preserve">, </w:t>
+      </w:r>
+      <w:r>
+        <w:rPr>
+          <w:color w:val="54B33E"/>
+        </w:rPr>
+        <w:t>"Frambuesa"</w:t>
+      </w:r>
+      <w:r>
+        <w:rPr>
+          <w:b/>
+          <w:bCs/>
+          <w:color w:val="ED864A"/>
+        </w:rPr>
+        <w:t>,</w:t>
+      </w:r>
+      <w:r>
+        <w:rPr>
+          <w:color w:val="54B33E"/>
+        </w:rPr>
+        <w:t>"Durazno"</w:t>
+      </w:r>
+      <w:r>
+        <w:rPr>
+          <w:color w:val="EBEBEB"/>
+        </w:rPr>
+        <w:t xml:space="preserve">) </w:t>
+      </w:r>
+      <w:r>
+        <w:rPr>
+          <w:color w:val="7EC3E6"/>
+        </w:rPr>
+        <w:t>//list0ftodo lo que agreguemos va a una lista</w:t>
+      </w:r>
+      <w:r>
+        <w:rPr>
+          <w:color w:val="7EC3E6"/>
+        </w:rPr>
+        <w:br/>
+        <w:t xml:space="preserve">    </w:t>
+      </w:r>
+      <w:r>
+        <w:rPr>
+          <w:color w:val="ED864A"/>
+        </w:rPr>
+        <w:t xml:space="preserve">for </w:t>
+      </w:r>
+      <w:r>
+        <w:rPr>
+          <w:color w:val="EBEBEB"/>
+        </w:rPr>
+        <w:t>(</w:t>
+      </w:r>
+      <w:r>
+        <w:rPr>
+          <w:color w:val="FFFFFF"/>
+        </w:rPr>
+        <w:t xml:space="preserve">fruta </w:t>
+      </w:r>
+      <w:r>
+        <w:rPr>
+          <w:color w:val="ED864A"/>
+        </w:rPr>
+        <w:t xml:space="preserve">in </w:t>
+      </w:r>
+      <w:r>
+        <w:rPr>
+          <w:color w:val="FFFFFF"/>
+        </w:rPr>
+        <w:t>listaDeFrutas</w:t>
+      </w:r>
+      <w:r>
+        <w:rPr>
+          <w:color w:val="EBEBEB"/>
+        </w:rPr>
+        <w:t xml:space="preserve">) </w:t>
+      </w:r>
+      <w:r>
+        <w:rPr>
+          <w:i/>
+          <w:iCs/>
+          <w:color w:val="EBEBEB"/>
+        </w:rPr>
+        <w:t>println</w:t>
+      </w:r>
+      <w:r>
+        <w:rPr>
+          <w:color w:val="EBEBEB"/>
+        </w:rPr>
+        <w:t>(</w:t>
+      </w:r>
+      <w:r>
+        <w:rPr>
+          <w:color w:val="54B33E"/>
+        </w:rPr>
+        <w:t xml:space="preserve">"hoy voy a comerme una fruta llamada </w:t>
+      </w:r>
+      <w:r>
+        <w:rPr>
+          <w:color w:val="ED864A"/>
+        </w:rPr>
+        <w:t>$</w:t>
+      </w:r>
+      <w:r>
+        <w:rPr>
+          <w:color w:val="FFFFFF"/>
+        </w:rPr>
+        <w:t>fruta</w:t>
+      </w:r>
+      <w:r>
+        <w:rPr>
+          <w:color w:val="54B33E"/>
+        </w:rPr>
+        <w:t>"</w:t>
+      </w:r>
+      <w:r>
+        <w:rPr>
+          <w:color w:val="EBEBEB"/>
+        </w:rPr>
+        <w:t>)</w:t>
+      </w:r>
+      <w:r>
+        <w:rPr>
+          <w:color w:val="EBEBEB"/>
+        </w:rPr>
+        <w:br/>
+        <w:t xml:space="preserve">    </w:t>
+      </w:r>
+      <w:r>
+        <w:rPr>
+          <w:color w:val="FFFFFF"/>
+        </w:rPr>
+        <w:t>listaDeFrutas</w:t>
+      </w:r>
+      <w:r>
+        <w:rPr>
+          <w:color w:val="EBEBEB"/>
+        </w:rPr>
+        <w:t>.</w:t>
+      </w:r>
+      <w:r>
+        <w:rPr>
+          <w:i/>
+          <w:iCs/>
+          <w:color w:val="FFC66D"/>
+        </w:rPr>
+        <w:t>forEach</w:t>
+      </w:r>
+      <w:r>
+        <w:rPr>
+          <w:b/>
+          <w:bCs/>
+          <w:color w:val="EBEBEB"/>
+        </w:rPr>
+        <w:t xml:space="preserve">{ </w:t>
+      </w:r>
+      <w:r>
+        <w:rPr>
+          <w:color w:val="FFFFFF"/>
+        </w:rPr>
+        <w:t>fruta</w:t>
+      </w:r>
+      <w:r>
+        <w:rPr>
+          <w:b/>
+          <w:bCs/>
+          <w:color w:val="EBEBEB"/>
+        </w:rPr>
+        <w:t xml:space="preserve">-&gt; </w:t>
+      </w:r>
+      <w:r>
+        <w:rPr>
+          <w:i/>
+          <w:iCs/>
+          <w:color w:val="EBEBEB"/>
+        </w:rPr>
+        <w:t>println</w:t>
+      </w:r>
+      <w:r>
+        <w:rPr>
+          <w:color w:val="EBEBEB"/>
+        </w:rPr>
+        <w:t>(</w:t>
+      </w:r>
+      <w:r>
+        <w:rPr>
+          <w:color w:val="54B33E"/>
+        </w:rPr>
+        <w:t xml:space="preserve">"hoy voy a comerme una fruta nueva se llama </w:t>
+      </w:r>
+      <w:r>
+        <w:rPr>
+          <w:color w:val="ED864A"/>
+        </w:rPr>
+        <w:t>$</w:t>
+      </w:r>
+      <w:r>
+        <w:rPr>
+          <w:color w:val="FFFFFF"/>
+        </w:rPr>
+        <w:t>fruta</w:t>
+      </w:r>
+      <w:r>
+        <w:rPr>
+          <w:color w:val="54B33E"/>
+        </w:rPr>
+        <w:t>"</w:t>
+      </w:r>
+      <w:r>
+        <w:rPr>
+          <w:color w:val="EBEBEB"/>
+        </w:rPr>
+        <w:t xml:space="preserve">) </w:t>
+      </w:r>
+      <w:r>
+        <w:rPr>
+          <w:b/>
+          <w:bCs/>
+          <w:color w:val="EBEBEB"/>
+        </w:rPr>
+        <w:t xml:space="preserve">} </w:t>
+      </w:r>
+      <w:r>
+        <w:rPr>
+          <w:color w:val="7EC3E6"/>
+        </w:rPr>
+        <w:t>// {}=funcion anonima ejecuta una cantidad n</w:t>
+      </w:r>
+      <w:r>
+        <w:rPr>
+          <w:color w:val="7EC3E6"/>
+        </w:rPr>
+        <w:br/>
+        <w:t xml:space="preserve">    //forEach es lo mismo que: for (fruta in listaDeFrutas)</w:t>
+      </w:r>
+      <w:r>
+        <w:rPr>
+          <w:color w:val="7EC3E6"/>
+        </w:rPr>
+        <w:br/>
+      </w:r>
+      <w:r>
+        <w:rPr>
+          <w:color w:val="7EC3E6"/>
+        </w:rPr>
+        <w:br/>
+        <w:t xml:space="preserve">    //funcion map:</w:t>
+      </w:r>
+      <w:r>
+        <w:rPr>
+          <w:color w:val="7EC3E6"/>
+        </w:rPr>
+        <w:br/>
+        <w:t xml:space="preserve">    </w:t>
+      </w:r>
+      <w:r>
+        <w:rPr>
+          <w:color w:val="ED864A"/>
+        </w:rPr>
+        <w:t xml:space="preserve">val </w:t>
+      </w:r>
+      <w:r>
+        <w:rPr>
+          <w:color w:val="FFFFFF"/>
+        </w:rPr>
+        <w:t>caracteresDeFruta</w:t>
+      </w:r>
+      <w:r>
+        <w:rPr>
+          <w:color w:val="EBEBEB"/>
+        </w:rPr>
+        <w:t xml:space="preserve">: </w:t>
+      </w:r>
+      <w:r>
+        <w:rPr>
+          <w:color w:val="FFFFFF"/>
+        </w:rPr>
+        <w:t>List</w:t>
+      </w:r>
+      <w:r>
+        <w:rPr>
+          <w:color w:val="EBEBEB"/>
+        </w:rPr>
+        <w:t>&lt;</w:t>
+      </w:r>
+      <w:r>
+        <w:rPr>
+          <w:color w:val="FFFFFF"/>
+        </w:rPr>
+        <w:t>Int</w:t>
+      </w:r>
+      <w:r>
+        <w:rPr>
+          <w:color w:val="EBEBEB"/>
+        </w:rPr>
+        <w:t xml:space="preserve">&gt; = </w:t>
+      </w:r>
+      <w:r>
+        <w:rPr>
+          <w:color w:val="FFFFFF"/>
+        </w:rPr>
+        <w:t>listaDeFrutas</w:t>
+      </w:r>
+      <w:r>
+        <w:rPr>
+          <w:color w:val="EBEBEB"/>
+        </w:rPr>
+        <w:t>.</w:t>
+      </w:r>
+      <w:r>
+        <w:rPr>
+          <w:i/>
+          <w:iCs/>
+          <w:color w:val="FFC66D"/>
+        </w:rPr>
+        <w:t xml:space="preserve">map </w:t>
+      </w:r>
+      <w:r>
+        <w:rPr>
+          <w:b/>
+          <w:bCs/>
+          <w:color w:val="EBEBEB"/>
+        </w:rPr>
+        <w:t xml:space="preserve">{ </w:t>
+      </w:r>
+      <w:r>
+        <w:rPr>
+          <w:color w:val="FFFFFF"/>
+        </w:rPr>
+        <w:t xml:space="preserve">fruta </w:t>
+      </w:r>
+      <w:r>
+        <w:rPr>
+          <w:b/>
+          <w:bCs/>
+          <w:color w:val="EBEBEB"/>
+        </w:rPr>
+        <w:t xml:space="preserve">-&gt; </w:t>
+      </w:r>
+      <w:r>
+        <w:rPr>
+          <w:color w:val="FFFFFF"/>
+        </w:rPr>
+        <w:t>fruta</w:t>
+      </w:r>
+      <w:r>
+        <w:rPr>
+          <w:color w:val="EBEBEB"/>
+        </w:rPr>
+        <w:t>.</w:t>
+      </w:r>
+      <w:r>
+        <w:rPr>
+          <w:color w:val="ED94FF"/>
+        </w:rPr>
+        <w:t xml:space="preserve">length </w:t>
+      </w:r>
+      <w:r>
+        <w:rPr>
+          <w:b/>
+          <w:bCs/>
+          <w:color w:val="EBEBEB"/>
+        </w:rPr>
+        <w:t xml:space="preserve">} </w:t>
+      </w:r>
+      <w:r>
+        <w:rPr>
+          <w:color w:val="7EC3E6"/>
+        </w:rPr>
+        <w:t>//fruta -&gt; lo convierte a</w:t>
+      </w:r>
+      <w:r>
+        <w:rPr>
+          <w:color w:val="7EC3E6"/>
+        </w:rPr>
+        <w:br/>
+        <w:t xml:space="preserve">    </w:t>
+      </w:r>
+      <w:r>
+        <w:rPr>
+          <w:i/>
+          <w:iCs/>
+          <w:color w:val="EBEBEB"/>
+        </w:rPr>
+        <w:t>println</w:t>
+      </w:r>
+      <w:r>
+        <w:rPr>
+          <w:color w:val="EBEBEB"/>
+        </w:rPr>
+        <w:t>(</w:t>
+      </w:r>
+      <w:r>
+        <w:rPr>
+          <w:color w:val="FFFFFF"/>
+        </w:rPr>
+        <w:t>caracteresDeFruta</w:t>
+      </w:r>
+      <w:r>
+        <w:rPr>
+          <w:color w:val="EBEBEB"/>
+        </w:rPr>
+        <w:t>)</w:t>
+      </w:r>
+      <w:r>
+        <w:rPr>
+          <w:color w:val="EBEBEB"/>
+        </w:rPr>
+        <w:br/>
+      </w:r>
+      <w:r>
+        <w:rPr>
+          <w:color w:val="EBEBEB"/>
+        </w:rPr>
+        <w:br/>
+        <w:t xml:space="preserve">    </w:t>
+      </w:r>
+      <w:r>
+        <w:rPr>
+          <w:color w:val="7EC3E6"/>
+        </w:rPr>
+        <w:t>//funcion filter filtras elementos de una función</w:t>
+      </w:r>
+      <w:r>
+        <w:rPr>
+          <w:color w:val="7EC3E6"/>
+        </w:rPr>
+        <w:br/>
+        <w:t xml:space="preserve">    </w:t>
+      </w:r>
+      <w:r>
+        <w:rPr>
+          <w:color w:val="ED864A"/>
+        </w:rPr>
+        <w:t xml:space="preserve">val </w:t>
+      </w:r>
+      <w:r>
+        <w:rPr>
+          <w:color w:val="FFFFFF"/>
+        </w:rPr>
+        <w:t xml:space="preserve">listaFiltrada </w:t>
+      </w:r>
+      <w:r>
+        <w:rPr>
+          <w:color w:val="EBEBEB"/>
+        </w:rPr>
+        <w:t xml:space="preserve">= </w:t>
+      </w:r>
+      <w:r>
+        <w:rPr>
+          <w:color w:val="FFFFFF"/>
+        </w:rPr>
+        <w:t>caracteresDeFruta</w:t>
+      </w:r>
+      <w:r>
+        <w:rPr>
+          <w:color w:val="EBEBEB"/>
+        </w:rPr>
+        <w:t>.</w:t>
+      </w:r>
+      <w:r>
+        <w:rPr>
+          <w:i/>
+          <w:iCs/>
+          <w:color w:val="FFC66D"/>
+        </w:rPr>
+        <w:t xml:space="preserve">filter </w:t>
+      </w:r>
+      <w:r>
+        <w:rPr>
+          <w:b/>
+          <w:bCs/>
+          <w:color w:val="EBEBEB"/>
+        </w:rPr>
+        <w:t xml:space="preserve">{ </w:t>
+      </w:r>
+      <w:r>
+        <w:rPr>
+          <w:color w:val="FFFFFF"/>
+        </w:rPr>
+        <w:t xml:space="preserve">largoDeFrutas </w:t>
+      </w:r>
+      <w:r>
+        <w:rPr>
+          <w:b/>
+          <w:bCs/>
+          <w:color w:val="EBEBEB"/>
+        </w:rPr>
+        <w:t xml:space="preserve">-&gt; </w:t>
+      </w:r>
+      <w:r>
+        <w:rPr>
+          <w:color w:val="FFFFFF"/>
+        </w:rPr>
+        <w:t xml:space="preserve">largoDeFrutas </w:t>
+      </w:r>
+      <w:r>
+        <w:rPr>
+          <w:color w:val="EBEBEB"/>
+        </w:rPr>
+        <w:t xml:space="preserve">&gt; </w:t>
+      </w:r>
+      <w:r>
+        <w:rPr>
+          <w:b/>
+          <w:bCs/>
+          <w:color w:val="33CCFF"/>
+        </w:rPr>
+        <w:t xml:space="preserve">5 </w:t>
+      </w:r>
+      <w:r>
+        <w:rPr>
+          <w:b/>
+          <w:bCs/>
+          <w:color w:val="EBEBEB"/>
+        </w:rPr>
+        <w:t>}</w:t>
+      </w:r>
+      <w:r>
+        <w:rPr>
+          <w:b/>
+          <w:bCs/>
+          <w:color w:val="EBEBEB"/>
+        </w:rPr>
+        <w:br/>
+        <w:t xml:space="preserve">    </w:t>
+      </w:r>
+      <w:r>
+        <w:rPr>
+          <w:i/>
+          <w:iCs/>
+          <w:color w:val="EBEBEB"/>
+        </w:rPr>
+        <w:t>println</w:t>
+      </w:r>
+      <w:r>
+        <w:rPr>
+          <w:color w:val="EBEBEB"/>
+        </w:rPr>
+        <w:t>(</w:t>
+      </w:r>
+      <w:r>
+        <w:rPr>
+          <w:color w:val="FFFFFF"/>
+        </w:rPr>
+        <w:t>listaFiltrada</w:t>
+      </w:r>
+      <w:r>
+        <w:rPr>
+          <w:color w:val="EBEBEB"/>
+        </w:rPr>
+        <w:t>)</w:t>
+      </w:r>
+      <w:r>
+        <w:rPr>
+          <w:color w:val="EBEBEB"/>
+        </w:rPr>
+        <w:br/>
+        <w:t>}</w:t>
+      </w:r>
+    </w:p>
+    <w:p>
+      <w:pPr>
+        <w:spacing w:after="0" w:line="240" w:lineRule="auto"/>
+      </w:pPr>
+      <w:r>
+        <w:t>hoy voy a comerme una fruta llamada Manzana</w:t>
+      </w:r>
+    </w:p>
+    <w:p>
+      <w:pPr>
+        <w:spacing w:after="0" w:line="240" w:lineRule="auto"/>
+      </w:pPr>
+      <w:r>
+        <w:t>hoy voy a comerme una fruta llamada Pera</w:t>
+      </w:r>
+    </w:p>
+    <w:p>
+      <w:pPr>
+        <w:spacing w:after="0" w:line="240" w:lineRule="auto"/>
+      </w:pPr>
+      <w:r>
+        <w:t>hoy voy a comerme una fruta llamada Frambuesa</w:t>
+      </w:r>
+    </w:p>
+    <w:p>
+      <w:pPr>
+        <w:spacing w:after="0" w:line="240" w:lineRule="auto"/>
+      </w:pPr>
+      <w:r>
+        <w:t>hoy voy a comerme una fruta llamada Durazno</w:t>
+      </w:r>
+    </w:p>
+    <w:p>
+      <w:pPr>
+        <w:spacing w:after="0" w:line="240" w:lineRule="auto"/>
+      </w:pPr>
+      <w:r>
+        <w:lastRenderedPageBreak/>
+        <w:t>hoy voy a comerme una fruta nueva se llama Manzana</w:t>
+      </w:r>
+    </w:p>
+    <w:p>
+      <w:pPr>
+        <w:spacing w:after="0" w:line="240" w:lineRule="auto"/>
+      </w:pPr>
+      <w:r>
+        <w:t>hoy voy a comerme una fruta nueva se llama Pera</w:t>
+      </w:r>
+    </w:p>
+    <w:p>
+      <w:pPr>
+        <w:spacing w:after="0" w:line="240" w:lineRule="auto"/>
+      </w:pPr>
+      <w:r>
+        <w:t>hoy voy a comerme una fruta nueva se llama Frambuesa</w:t>
+      </w:r>
+    </w:p>
+    <w:p>
+      <w:pPr>
+        <w:spacing w:after="0" w:line="240" w:lineRule="auto"/>
+      </w:pPr>
+      <w:r>
+        <w:t>hoy voy a comerme una fruta nueva se llama Durazno</w:t>
+      </w:r>
+    </w:p>
+    <w:p>
+      <w:pPr>
+        <w:spacing w:after="0" w:line="240" w:lineRule="auto"/>
+      </w:pPr>
+      <w:r>
+        <w:t>[7, 4, 9, 7]</w:t>
+      </w:r>
+    </w:p>
+    <w:p>
+      <w:pPr>
+        <w:spacing w:after="0" w:line="240" w:lineRule="auto"/>
+      </w:pPr>
+      <w:r>
+        <w:t>[7, 9, 7]</w:t>
+      </w:r>
+    </w:p>
+    <w:p>
+      <w:pPr>
+        <w:spacing w:after="0" w:line="240" w:lineRule="auto"/>
+      </w:pPr>
+    </w:p>
+    <w:p>
+      <w:pPr>
+        <w:pStyle w:val="Ttulo1"/>
+        <w:shd w:val="clear" w:color="auto" w:fill="121F3D"/>
+        <w:spacing w:before="161" w:beforeAutospacing="0" w:after="161" w:afterAutospacing="0"/>
+        <w:rPr>
+          <w:rFonts w:ascii="Roboto" w:hAnsi="Roboto"/>
+          <w:color w:val="EFF3F8"/>
+        </w:rPr>
+      </w:pPr>
+      <w:r>
+        <w:rPr>
+          <w:rFonts w:ascii="Roboto" w:hAnsi="Roboto"/>
+          <w:color w:val="EFF3F8"/>
+        </w:rPr>
+        <w:t>Null-Safety en Kotlin</w:t>
+      </w:r>
+    </w:p>
+    <w:p>
+      <w:pPr>
+        <w:spacing w:after="0" w:line="240" w:lineRule="auto"/>
+      </w:pPr>
+      <w:r>
+        <w:rPr>
+          <w:noProof/>
+        </w:rPr>
+        <w:drawing>
+          <wp:inline distT="0" distB="0" distL="0" distR="0" wp14:anchorId="7889B8C7" wp14:editId="734717CA">
+            <wp:extent cx="5612130" cy="3492500"/>
+            <wp:effectExtent l="0" t="0" r="7620" b="0"/>
+            <wp:docPr id="14" name="Imagen 14" descr="Preview"/>
+            <wp:cNvGraphicFramePr>
+              <a:graphicFrameLocks xmlns:a="http://schemas.openxmlformats.org/drawingml/2006/main" noChangeAspect="1"/>
+            </wp:cNvGraphicFramePr>
+            <a:graphic xmlns:a="http://schemas.openxmlformats.org/drawingml/2006/main">
+              <a:graphicData uri="http://schemas.openxmlformats.org/drawingml/2006/picture">
+                <pic:pic xmlns:pic="http://schemas.openxmlformats.org/drawingml/2006/picture">
+                  <pic:nvPicPr>
+                    <pic:cNvPr id="0" name="Picture 11" descr="Preview"/>
+                    <pic:cNvPicPr>
+                      <a:picLocks noChangeAspect="1" noChangeArrowheads="1"/>
+                    </pic:cNvPicPr>
+                  </pic:nvPicPr>
+                  <pic:blipFill>
+                    <a:blip r:embed="rId18">
+                      <a:extLst>
+                        <a:ext uri="{28A0092B-C50C-407E-A947-70E740481C1C}">
+                          <a14:useLocalDpi xmlns:a14="http://schemas.microsoft.com/office/drawing/2010/main" val="0"/>
+                        </a:ext>
+                      </a:extLst>
+                    </a:blip>
+                    <a:srcRect/>
+                    <a:stretch>
+                      <a:fillRect/>
+                    </a:stretch>
+                  </pic:blipFill>
+                  <pic:spPr bwMode="auto">
+                    <a:xfrm>
+                      <a:off x="0" y="0"/>
+                      <a:ext cx="5612130" cy="3492500"/>
+                    </a:xfrm>
+                    <a:prstGeom prst="rect">
+                      <a:avLst/>
+                    </a:prstGeom>
+                    <a:noFill/>
+                    <a:ln>
+                      <a:noFill/>
+                    </a:ln>
+                  </pic:spPr>
+                </pic:pic>
+              </a:graphicData>
+            </a:graphic>
+          </wp:inline>
+        </w:drawing>
+      </w:r>
+    </w:p>
+    <w:p>
+      <w:pPr>
+        <w:spacing w:after="0" w:line="240" w:lineRule="auto"/>
+      </w:pPr>
+      <w:r>
+        <w:rPr>
+          <w:noProof/>
+        </w:rPr>
+        <w:lastRenderedPageBreak/>
+        <w:drawing>
+          <wp:inline distT="0" distB="0" distL="0" distR="0" wp14:anchorId="3BCAA37D" wp14:editId="5FACC37F">
+            <wp:extent cx="5612130" cy="3531870"/>
+            <wp:effectExtent l="0" t="0" r="7620" b="0"/>
+            <wp:docPr id="15" name="Imagen 15" descr="Preview"/>
+            <wp:cNvGraphicFramePr>
+              <a:graphicFrameLocks xmlns:a="http://schemas.openxmlformats.org/drawingml/2006/main" noChangeAspect="1"/>
+            </wp:cNvGraphicFramePr>
+            <a:graphic xmlns:a="http://schemas.openxmlformats.org/drawingml/2006/main">
+              <a:graphicData uri="http://schemas.openxmlformats.org/drawingml/2006/picture">
+                <pic:pic xmlns:pic="http://schemas.openxmlformats.org/drawingml/2006/picture">
+                  <pic:nvPicPr>
+                    <pic:cNvPr id="0" name="Picture 13" descr="Preview"/>
+                    <pic:cNvPicPr>
+                      <a:picLocks noChangeAspect="1" noChangeArrowheads="1"/>
+                    </pic:cNvPicPr>
+                  </pic:nvPicPr>
+                  <pic:blipFill>
+                    <a:blip r:embed="rId19">
+                      <a:extLst>
+                        <a:ext uri="{28A0092B-C50C-407E-A947-70E740481C1C}">
+                          <a14:useLocalDpi xmlns:a14="http://schemas.microsoft.com/office/drawing/2010/main" val="0"/>
+                        </a:ext>
+                      </a:extLst>
+                    </a:blip>
+                    <a:srcRect/>
+                    <a:stretch>
+                      <a:fillRect/>
+                    </a:stretch>
+                  </pic:blipFill>
+                  <pic:spPr bwMode="auto">
+                    <a:xfrm>
+                      <a:off x="0" y="0"/>
+                      <a:ext cx="5612130" cy="3531870"/>
+                    </a:xfrm>
+                    <a:prstGeom prst="rect">
+                      <a:avLst/>
+                    </a:prstGeom>
+                    <a:noFill/>
+                    <a:ln>
+                      <a:noFill/>
+                    </a:ln>
+                  </pic:spPr>
+                </pic:pic>
+              </a:graphicData>
+            </a:graphic>
+          </wp:inline>
+        </w:drawing>
+      </w:r>
+    </w:p>
+    <w:p>
+      <w:r>
+        <w:br w:type="page"/>
+      </w:r>
+    </w:p>
+    <w:p>
+      <w:pPr>
+        <w:spacing w:after="0" w:line="240" w:lineRule="auto"/>
+      </w:pPr>
+      <w:r>
+        <w:rPr>
+          <w:noProof/>
+        </w:rPr>
+        <w:lastRenderedPageBreak/>
+        <w:drawing>
+          <wp:inline distT="0" distB="0" distL="0" distR="0" wp14:anchorId="2D75259C" wp14:editId="4C0DFD98">
+            <wp:extent cx="5612130" cy="1717675"/>
+            <wp:effectExtent l="0" t="0" r="7620" b="0"/>
+            <wp:docPr id="16" name="Imagen 16" descr="Preview"/>
+            <wp:cNvGraphicFramePr>
+              <a:graphicFrameLocks xmlns:a="http://schemas.openxmlformats.org/drawingml/2006/main" noChangeAspect="1"/>
+            </wp:cNvGraphicFramePr>
+            <a:graphic xmlns:a="http://schemas.openxmlformats.org/drawingml/2006/main">
+              <a:graphicData uri="http://schemas.openxmlformats.org/drawingml/2006/picture">
+                <pic:pic xmlns:pic="http://schemas.openxmlformats.org/drawingml/2006/picture">
+                  <pic:nvPicPr>
+                    <pic:cNvPr id="0" name="Picture 15" descr="Preview"/>
+                    <pic:cNvPicPr>
+                      <a:picLocks noChangeAspect="1" noChangeArrowheads="1"/>
+                    </pic:cNvPicPr>
+                  </pic:nvPicPr>
+                  <pic:blipFill>
+                    <a:blip r:embed="rId20">
+                      <a:extLst>
+                        <a:ext uri="{28A0092B-C50C-407E-A947-70E740481C1C}">
+                          <a14:useLocalDpi xmlns:a14="http://schemas.microsoft.com/office/drawing/2010/main" val="0"/>
+                        </a:ext>
+                      </a:extLst>
+                    </a:blip>
+                    <a:srcRect/>
+                    <a:stretch>
+                      <a:fillRect/>
+                    </a:stretch>
+                  </pic:blipFill>
+                  <pic:spPr bwMode="auto">
+                    <a:xfrm>
+                      <a:off x="0" y="0"/>
+                      <a:ext cx="5612130" cy="1717675"/>
+                    </a:xfrm>
+                    <a:prstGeom prst="rect">
+                      <a:avLst/>
+                    </a:prstGeom>
+                    <a:noFill/>
+                    <a:ln>
+                      <a:noFill/>
+                    </a:ln>
+                  </pic:spPr>
+                </pic:pic>
+              </a:graphicData>
+            </a:graphic>
+          </wp:inline>
+        </w:drawing>
+      </w:r>
+    </w:p>
+    <w:p>
+      <w:pPr>
+        <w:spacing w:after="0" w:line="240" w:lineRule="auto"/>
+      </w:pPr>
+      <w:r>
+        <w:rPr>
+          <w:noProof/>
+        </w:rPr>
+        <w:drawing>
+          <wp:inline distT="0" distB="0" distL="0" distR="0" wp14:anchorId="20EE5AC8" wp14:editId="06A62BDF">
+            <wp:extent cx="5612130" cy="2872740"/>
+            <wp:effectExtent l="0" t="0" r="7620" b="3810"/>
+            <wp:docPr id="17" name="Imagen 17" descr="Preview"/>
+            <wp:cNvGraphicFramePr>
+              <a:graphicFrameLocks xmlns:a="http://schemas.openxmlformats.org/drawingml/2006/main" noChangeAspect="1"/>
+            </wp:cNvGraphicFramePr>
+            <a:graphic xmlns:a="http://schemas.openxmlformats.org/drawingml/2006/main">
+              <a:graphicData uri="http://schemas.openxmlformats.org/drawingml/2006/picture">
+                <pic:pic xmlns:pic="http://schemas.openxmlformats.org/drawingml/2006/picture">
+                  <pic:nvPicPr>
+                    <pic:cNvPr id="0" name="Picture 17" descr="Preview"/>
+                    <pic:cNvPicPr>
+                      <a:picLocks noChangeAspect="1" noChangeArrowheads="1"/>
+                    </pic:cNvPicPr>
+                  </pic:nvPicPr>
+                  <pic:blipFill>
+                    <a:blip r:embed="rId21">
+                      <a:extLst>
+                        <a:ext uri="{28A0092B-C50C-407E-A947-70E740481C1C}">
+                          <a14:useLocalDpi xmlns:a14="http://schemas.microsoft.com/office/drawing/2010/main" val="0"/>
+                        </a:ext>
+                      </a:extLst>
+                    </a:blip>
+                    <a:srcRect/>
+                    <a:stretch>
+                      <a:fillRect/>
+                    </a:stretch>
+                  </pic:blipFill>
+                  <pic:spPr bwMode="auto">
+                    <a:xfrm>
+                      <a:off x="0" y="0"/>
+                      <a:ext cx="5612130" cy="2872740"/>
+                    </a:xfrm>
+                    <a:prstGeom prst="rect">
+                      <a:avLst/>
+                    </a:prstGeom>
+                    <a:noFill/>
+                    <a:ln>
+                      <a:noFill/>
+                    </a:ln>
+                  </pic:spPr>
+                </pic:pic>
+              </a:graphicData>
+            </a:graphic>
+          </wp:inline>
+        </w:drawing>
+      </w:r>
+    </w:p>
+    <w:p>
+      <w:pPr>
+        <w:spacing w:after="0" w:line="240" w:lineRule="auto"/>
+      </w:pPr>
+    </w:p>
+    <w:p>
+      <w:pPr>
+        <w:pStyle w:val="Ttulo1"/>
+        <w:shd w:val="clear" w:color="auto" w:fill="121F3D"/>
+        <w:spacing w:before="161" w:beforeAutospacing="0" w:after="161" w:afterAutospacing="0"/>
+        <w:rPr>
+          <w:rFonts w:ascii="Roboto" w:hAnsi="Roboto"/>
+          <w:color w:val="EFF3F8"/>
+        </w:rPr>
+      </w:pPr>
+      <w:r>
+        <w:rPr>
+          <w:rFonts w:ascii="Roboto" w:hAnsi="Roboto"/>
+          <w:color w:val="EFF3F8"/>
+        </w:rPr>
+        <w:t>Valores nulos, Double bang y cómo solucionarlos.</w:t>
+      </w:r>
+    </w:p>
+    <w:p>
+      <w:pPr>
+        <w:spacing w:after="0" w:line="240" w:lineRule="auto"/>
+      </w:pPr>
+      <w:hyperlink r:id="rId22" w:history="1">
+        <w:r>
+          <w:rPr>
+            <w:rStyle w:val="Hipervnculo"/>
+          </w:rPr>
+          <w:t>https://programandoointentandolo.com/2018/02/kotlin-gestion-nulos-null-safety.html</w:t>
+        </w:r>
+      </w:hyperlink>
+    </w:p>
+    <w:p>
+      <w:pPr>
+        <w:spacing w:after="0" w:line="240" w:lineRule="auto"/>
+      </w:pPr>
+      <w:r>
+        <w:rPr>
+          <w:noProof/>
+        </w:rPr>
+        <w:lastRenderedPageBreak/>
+        <w:drawing>
+          <wp:inline distT="0" distB="0" distL="0" distR="0" wp14:anchorId="28B2549F" wp14:editId="4AAD20C1">
+            <wp:extent cx="5612130" cy="2901950"/>
+            <wp:effectExtent l="0" t="0" r="7620" b="0"/>
+            <wp:docPr id="18" name="Imagen 18" descr="Preview"/>
+            <wp:cNvGraphicFramePr>
+              <a:graphicFrameLocks xmlns:a="http://schemas.openxmlformats.org/drawingml/2006/main" noChangeAspect="1"/>
+            </wp:cNvGraphicFramePr>
+            <a:graphic xmlns:a="http://schemas.openxmlformats.org/drawingml/2006/main">
+              <a:graphicData uri="http://schemas.openxmlformats.org/drawingml/2006/picture">
+                <pic:pic xmlns:pic="http://schemas.openxmlformats.org/drawingml/2006/picture">
+                  <pic:nvPicPr>
+                    <pic:cNvPr id="0" name="Picture 19" descr="Preview"/>
+                    <pic:cNvPicPr>
+                      <a:picLocks noChangeAspect="1" noChangeArrowheads="1"/>
+                    </pic:cNvPicPr>
+                  </pic:nvPicPr>
+                  <pic:blipFill>
+                    <a:blip r:embed="rId23">
+                      <a:extLst>
+                        <a:ext uri="{28A0092B-C50C-407E-A947-70E740481C1C}">
+                          <a14:useLocalDpi xmlns:a14="http://schemas.microsoft.com/office/drawing/2010/main" val="0"/>
+                        </a:ext>
+                      </a:extLst>
+                    </a:blip>
+                    <a:srcRect/>
+                    <a:stretch>
+                      <a:fillRect/>
+                    </a:stretch>
+                  </pic:blipFill>
+                  <pic:spPr bwMode="auto">
+                    <a:xfrm>
+                      <a:off x="0" y="0"/>
+                      <a:ext cx="5612130" cy="2901950"/>
+                    </a:xfrm>
+                    <a:prstGeom prst="rect">
+                      <a:avLst/>
+                    </a:prstGeom>
+                    <a:noFill/>
+                    <a:ln>
+                      <a:noFill/>
+                    </a:ln>
+                  </pic:spPr>
+                </pic:pic>
+              </a:graphicData>
+            </a:graphic>
+          </wp:inline>
+        </w:drawing>
+      </w:r>
+    </w:p>
+    <w:p>
+      <w:pPr>
+        <w:spacing w:after="0" w:line="240" w:lineRule="auto"/>
+      </w:pPr>
+      <w:r>
+        <w:rPr>
+          <w:noProof/>
+        </w:rPr>
+        <w:drawing>
+          <wp:inline distT="0" distB="0" distL="0" distR="0" wp14:anchorId="1A6227DA" wp14:editId="4E4FE68B">
+            <wp:extent cx="5612130" cy="1698625"/>
+            <wp:effectExtent l="0" t="0" r="7620" b="0"/>
+            <wp:docPr id="19" name="Imagen 19" descr="Preview"/>
+            <wp:cNvGraphicFramePr>
+              <a:graphicFrameLocks xmlns:a="http://schemas.openxmlformats.org/drawingml/2006/main" noChangeAspect="1"/>
+            </wp:cNvGraphicFramePr>
+            <a:graphic xmlns:a="http://schemas.openxmlformats.org/drawingml/2006/main">
+              <a:graphicData uri="http://schemas.openxmlformats.org/drawingml/2006/picture">
+                <pic:pic xmlns:pic="http://schemas.openxmlformats.org/drawingml/2006/picture">
+                  <pic:nvPicPr>
+                    <pic:cNvPr id="0" name="Picture 21" descr="Preview"/>
+                    <pic:cNvPicPr>
+                      <a:picLocks noChangeAspect="1" noChangeArrowheads="1"/>
+                    </pic:cNvPicPr>
+                  </pic:nvPicPr>
+                  <pic:blipFill>
+                    <a:blip r:embed="rId24">
+                      <a:extLst>
+                        <a:ext uri="{28A0092B-C50C-407E-A947-70E740481C1C}">
+                          <a14:useLocalDpi xmlns:a14="http://schemas.microsoft.com/office/drawing/2010/main" val="0"/>
+                        </a:ext>
+                      </a:extLst>
+                    </a:blip>
+                    <a:srcRect/>
+                    <a:stretch>
+                      <a:fillRect/>
+                    </a:stretch>
+                  </pic:blipFill>
+                  <pic:spPr bwMode="auto">
+                    <a:xfrm>
+                      <a:off x="0" y="0"/>
+                      <a:ext cx="5612130" cy="1698625"/>
+                    </a:xfrm>
+                    <a:prstGeom prst="rect">
+                      <a:avLst/>
+                    </a:prstGeom>
+                    <a:noFill/>
+                    <a:ln>
+                      <a:noFill/>
+                    </a:ln>
+                  </pic:spPr>
+                </pic:pic>
+              </a:graphicData>
+            </a:graphic>
+          </wp:inline>
+        </w:drawing>
+      </w:r>
+    </w:p>
+    <w:p>
+      <w:pPr>
+        <w:spacing w:after="0" w:line="240" w:lineRule="auto"/>
+      </w:pPr>
+      <w:r>
+        <w:rPr>
+          <w:noProof/>
+        </w:rPr>
+        <w:drawing>
+          <wp:inline distT="0" distB="0" distL="0" distR="0" wp14:anchorId="29863CDA" wp14:editId="3AB4BBB2">
+            <wp:extent cx="5612130" cy="3717925"/>
+            <wp:effectExtent l="0" t="0" r="7620" b="0"/>
+            <wp:docPr id="20" name="Imagen 20" descr="Preview"/>
+            <wp:cNvGraphicFramePr>
+              <a:graphicFrameLocks xmlns:a="http://schemas.openxmlformats.org/drawingml/2006/main" noChangeAspect="1"/>
+            </wp:cNvGraphicFramePr>
+            <a:graphic xmlns:a="http://schemas.openxmlformats.org/drawingml/2006/main">
+              <a:graphicData uri="http://schemas.openxmlformats.org/drawingml/2006/picture">
+                <pic:pic xmlns:pic="http://schemas.openxmlformats.org/drawingml/2006/picture">
+                  <pic:nvPicPr>
+                    <pic:cNvPr id="0" name="Picture 23" descr="Preview"/>
+                    <pic:cNvPicPr>
+                      <a:picLocks noChangeAspect="1" noChangeArrowheads="1"/>
+                    </pic:cNvPicPr>
+                  </pic:nvPicPr>
+                  <pic:blipFill>
+                    <a:blip r:embed="rId25">
+                      <a:extLst>
+                        <a:ext uri="{28A0092B-C50C-407E-A947-70E740481C1C}">
+                          <a14:useLocalDpi xmlns:a14="http://schemas.microsoft.com/office/drawing/2010/main" val="0"/>
+                        </a:ext>
+                      </a:extLst>
+                    </a:blip>
+                    <a:srcRect/>
+                    <a:stretch>
+                      <a:fillRect/>
+                    </a:stretch>
+                  </pic:blipFill>
+                  <pic:spPr bwMode="auto">
+                    <a:xfrm>
+                      <a:off x="0" y="0"/>
+                      <a:ext cx="5612130" cy="3717925"/>
+                    </a:xfrm>
+                    <a:prstGeom prst="rect">
+                      <a:avLst/>
+                    </a:prstGeom>
+                    <a:noFill/>
+                    <a:ln>
+                      <a:noFill/>
+                    </a:ln>
+                  </pic:spPr>
+                </pic:pic>
+              </a:graphicData>
+            </a:graphic>
+          </wp:inline>
+        </w:drawing>
+      </w:r>
+    </w:p>
+    <w:p>
+      <w:pPr>
+        <w:spacing w:after="0" w:line="240" w:lineRule="auto"/>
+      </w:pPr>
+      <w:r>
+        <w:rPr>
+          <w:noProof/>
+        </w:rPr>
+        <w:lastRenderedPageBreak/>
+        <w:drawing>
+          <wp:inline distT="0" distB="0" distL="0" distR="0" wp14:anchorId="75872416" wp14:editId="368E23F3">
+            <wp:extent cx="5612130" cy="3017520"/>
+            <wp:effectExtent l="0" t="0" r="7620" b="0"/>
+            <wp:docPr id="21" name="Imagen 21" descr="Preview"/>
+            <wp:cNvGraphicFramePr>
+              <a:graphicFrameLocks xmlns:a="http://schemas.openxmlformats.org/drawingml/2006/main" noChangeAspect="1"/>
+            </wp:cNvGraphicFramePr>
+            <a:graphic xmlns:a="http://schemas.openxmlformats.org/drawingml/2006/main">
+              <a:graphicData uri="http://schemas.openxmlformats.org/drawingml/2006/picture">
+                <pic:pic xmlns:pic="http://schemas.openxmlformats.org/drawingml/2006/picture">
+                  <pic:nvPicPr>
+                    <pic:cNvPr id="0" name="Picture 25" descr="Preview"/>
+                    <pic:cNvPicPr>
+                      <a:picLocks noChangeAspect="1" noChangeArrowheads="1"/>
+                    </pic:cNvPicPr>
+                  </pic:nvPicPr>
+                  <pic:blipFill>
+                    <a:blip r:embed="rId26">
+                      <a:extLst>
+                        <a:ext uri="{28A0092B-C50C-407E-A947-70E740481C1C}">
+                          <a14:useLocalDpi xmlns:a14="http://schemas.microsoft.com/office/drawing/2010/main" val="0"/>
+                        </a:ext>
+                      </a:extLst>
+                    </a:blip>
+                    <a:srcRect/>
+                    <a:stretch>
+                      <a:fillRect/>
+                    </a:stretch>
+                  </pic:blipFill>
+                  <pic:spPr bwMode="auto">
+                    <a:xfrm>
+                      <a:off x="0" y="0"/>
+                      <a:ext cx="5612130" cy="3017520"/>
                     </a:xfrm>
                     <a:prstGeom prst="rect">
                       <a:avLst/>
@@ -6571,6 +10211,29 @@
       <w:szCs w:val="26"/>
     </w:rPr>
   </w:style>
+  <w:style w:type="character" w:styleId="Hipervnculo">
+    <w:name w:val="Hyperlink"/>
+    <w:basedOn w:val="Fuentedeprrafopredeter"/>
+    <w:uiPriority w:val="99"/>
+    <w:unhideWhenUsed/>
+    <w:rsid w:val="00875F30"/>
+    <w:rPr>
+      <w:color w:val="0563C1" w:themeColor="hyperlink"/>
+      <w:u w:val="single"/>
+    </w:rPr>
+  </w:style>
+  <w:style w:type="character" w:styleId="Mencinsinresolver">
+    <w:name w:val="Unresolved Mention"/>
+    <w:basedOn w:val="Fuentedeprrafopredeter"/>
+    <w:uiPriority w:val="99"/>
+    <w:semiHidden/>
+    <w:unhideWhenUsed/>
+    <w:rsid w:val="00875F30"/>
+    <w:rPr>
+      <w:color w:val="605E5C"/>
+      <w:shd w:val="clear" w:color="auto" w:fill="E1DFDD"/>
+    </w:rPr>
+  </w:style>
 </w:styles>
 </file>
 

</xml_diff>